<commit_message>
paper: align IBR/EHE narrative, add multi-reviewer synthesis, and prune old table/docx versions [agent: codex-gpt5]
</commit_message>
<xml_diff>
--- a/paper/SAGE_WRR_Paper_v15.docx
+++ b/paper/SAGE_WRR_Paper_v15.docx
@@ -1,6 +1,6 @@
 
 <file path=word/document.xml><?xml version="1.0" encoding="utf-8"?>
-<w:document xmlns:mc="http://schemas.openxmlformats.org/markup-compatibility/2006" xmlns:ns3="http://schemas.openxmlformats.org/officeDocument/2006/relationships" xmlns:w="http://schemas.openxmlformats.org/wordprocessingml/2006/main" xmlns:w14="http://schemas.microsoft.com/office/word/2010/wordml" xmlns:w15="http://schemas.microsoft.com/office/word/2012/wordml" xmlns:w16se="http://schemas.microsoft.com/office/word/2015/wordml/symex" xmlns:w16cid="http://schemas.microsoft.com/office/word/2016/wordml/cid" xmlns:w16="http://schemas.microsoft.com/office/word/2018/wordml" xmlns:w16cex="http://schemas.microsoft.com/office/word/2018/wordml/cex" xmlns:w16sdtdh="http://schemas.microsoft.com/office/word/2020/wordml/sdtdatahash" xmlns:w16sdtfl="http://schemas.microsoft.com/office/word/2024/wordml/sdtformatlock" xmlns:w16du="http://schemas.microsoft.com/office/word/2023/wordml/word16du" xmlns:wp14="http://schemas.microsoft.com/office/word/2010/wordprocessingDrawing" mc:Ignorable="w14 w15 w16se w16cid w16 w16cex w16sdtdh w16sdtfl w16du wp14">
+<w:document xmlns:wpc="http://schemas.microsoft.com/office/word/2010/wordprocessingCanvas" xmlns:cx="http://schemas.microsoft.com/office/drawing/2014/chartex" xmlns:cx1="http://schemas.microsoft.com/office/drawing/2015/9/8/chartex" xmlns:cx2="http://schemas.microsoft.com/office/drawing/2015/10/21/chartex" xmlns:cx3="http://schemas.microsoft.com/office/drawing/2016/5/9/chartex" xmlns:cx4="http://schemas.microsoft.com/office/drawing/2016/5/10/chartex" xmlns:cx5="http://schemas.microsoft.com/office/drawing/2016/5/11/chartex" xmlns:cx6="http://schemas.microsoft.com/office/drawing/2016/5/12/chartex" xmlns:cx7="http://schemas.microsoft.com/office/drawing/2016/5/13/chartex" xmlns:cx8="http://schemas.microsoft.com/office/drawing/2016/5/14/chartex" xmlns:mc="http://schemas.openxmlformats.org/markup-compatibility/2006" xmlns:aink="http://schemas.microsoft.com/office/drawing/2016/ink" xmlns:am3d="http://schemas.microsoft.com/office/drawing/2017/model3d" xmlns:o="urn:schemas-microsoft-com:office:office" xmlns:oel="http://schemas.microsoft.com/office/2019/extlst" xmlns:r="http://schemas.openxmlformats.org/officeDocument/2006/relationships" xmlns:m="http://schemas.openxmlformats.org/officeDocument/2006/math" xmlns:v="urn:schemas-microsoft-com:vml" xmlns:wp14="http://schemas.microsoft.com/office/word/2010/wordprocessingDrawing" xmlns:wp="http://schemas.openxmlformats.org/drawingml/2006/wordprocessingDrawing" xmlns:w10="urn:schemas-microsoft-com:office:word" xmlns:w="http://schemas.openxmlformats.org/wordprocessingml/2006/main" xmlns:w14="http://schemas.microsoft.com/office/word/2010/wordml" xmlns:w15="http://schemas.microsoft.com/office/word/2012/wordml" xmlns:w16cex="http://schemas.microsoft.com/office/word/2018/wordml/cex" xmlns:w16cid="http://schemas.microsoft.com/office/word/2016/wordml/cid" xmlns:w16="http://schemas.microsoft.com/office/word/2018/wordml" xmlns:w16du="http://schemas.microsoft.com/office/word/2023/wordml/word16du" xmlns:w16sdtdh="http://schemas.microsoft.com/office/word/2020/wordml/sdtdatahash" xmlns:w16sdtfl="http://schemas.microsoft.com/office/word/2024/wordml/sdtformatlock" xmlns:w16se="http://schemas.microsoft.com/office/word/2015/wordml/symex" xmlns:wpg="http://schemas.microsoft.com/office/word/2010/wordprocessingGroup" xmlns:wpi="http://schemas.microsoft.com/office/word/2010/wordprocessingInk" xmlns:wne="http://schemas.microsoft.com/office/word/2006/wordml" xmlns:wps="http://schemas.microsoft.com/office/word/2010/wordprocessingShape" mc:Ignorable="w14 w15 w16se w16cid w16 w16cex w16sdtdh w16sdtfl w16du wp14">
   <w:body>
     <w:p>
       <w:pPr>
@@ -101,7 +101,11 @@
         <w:jc w:val="both"/>
       </w:pPr>
       <w:r>
-        <w:t>Large language models (LLMs) provide an alternative route for representing context-dependent behavior in agent-based models (ABMs) for water resources planning. However, unconstrained LLM agents can generate state-incompatible or behaviorally inconsistent proposals. We present WAGF (Water Agent Governance Framework), an open-source governance framework that applies domain-specific physical and institutional constraints while retaining bounded behavioral heterogeneity. WAGF integrates three components: (1) a rule-based validator chain, (2) memory and reflection support, and (3) an auditable context-and-execution pipeline. We report complementary diagnostics, irrational behavior (IBR) and feasibility contradiction (FHR), and quantify diversity with Effective Behavioral Entropy (EHE). In flood adaptation experiments (100 agents, 10 years, multiple model sizes), the primary signal is lower IBR in governed groups (B/C) relative to ungoverned Group A, with retained diversity. We further demonstrate transferability in Colorado River irrigation management (78 districts, 42 years).</w:t>
+        <w:t xml:space="preserve">Large language models (LLMs) provide an alternative route for representing context-dependent behavior in agent-based models (ABMs) for water resources planning. </w:t>
+      </w:r>
+      <w:r>
+        <w:lastRenderedPageBreak/>
+        <w:t>However, unconstrained LLM agents can generate state-incompatible or behaviorally inconsistent proposals. We present WAGF (Water Agent Governance Framework), an open-source governance framework that applies domain-specific physical and institutional constraints while retaining bounded behavioral heterogeneity. WAGF integrates three components: (1) a rule-based validator chain, (2) memory and reflection support, and (3) an auditable context-and-execution pipeline. We report complementary diagnostics, irrational behavior (IBR) and feasibility contradiction (FHR), and quantify diversity with Effective Behavioral Entropy (EHE). In flood adaptation experiments (100 agents, 10 years, multiple model sizes), the primary signal is lower IBR in governed groups (B/C) relative to ungoverned Group A, with retained diversity. We further demonstrate transferability in Colorado River irrigation management (78 districts, 42 years).</w:t>
       </w:r>
     </w:p>
     <w:p>
@@ -119,12 +123,14 @@
         <w:jc w:val="both"/>
       </w:pPr>
       <w:r>
-        <w:t>Artificial intelligence language models can support virtual agents that make human-like decisions in water management simulations. Without governance, agents may produce infeasible or behaviorally inconsistent choices. WAGF checks each decision against identity and physical constraints, then applies coherence checks before execution. This process is designed to improve behavioral coherence while preserving diverse, realistic choices. We demonstrate the approach in two water domains: household flood adaptation and Colorado River irrigation management.</w:t>
-      </w:r>
-    </w:p>
-    <w:p>
-      <w:r/>
-    </w:p>
+        <w:t xml:space="preserve">Artificial intelligence language models can support virtual agents that make human-like decisions in water management simulations. Without governance, agents may produce infeasible or behaviorally inconsistent choices. WAGF checks each decision against identity and physical constraints, then applies coherence checks before execution. This process is designed to improve behavioral coherence while preserving diverse, realistic </w:t>
+      </w:r>
+      <w:r>
+        <w:lastRenderedPageBreak/>
+        <w:t>choices. We demonstrate the approach in two water domains: household flood adaptation and Colorado River irrigation management.</w:t>
+      </w:r>
+    </w:p>
+    <w:p/>
     <w:p>
       <w:pPr>
         <w:pStyle w:val="1"/>
@@ -161,6 +167,7 @@
         <w:jc w:val="both"/>
       </w:pPr>
       <w:r>
+        <w:lastRenderedPageBreak/>
         <w:t>This Technical Note addresses that gap with three contributions. First, it presents WAGF (Water Agent Governance Framework), an open-source governance framework between LLM reasoning and simulation execution. WAGF combines a rule-based validator chain, skill-level action contracts and proposal checks, retry-with-feedback control, and structured audit logging. Second, it introduces Effective Behavioral Entropy (EHE), a diversity summary used alongside feasibility and coherence diagnostics. Third, it demonstrates transfer across two configured domains, household flood adaptation (100 agents, 10 years) and Colorado River irrigation management (78 districts, 42 years). In the flood case, the core effect is governance-level improvement (A vs B/C), while B-vs-C differences are interpreted as process-level evidence rather than a universal dominance claim.</w:t>
       </w:r>
     </w:p>
@@ -199,7 +206,11 @@
         <w:jc w:val="both"/>
       </w:pPr>
       <w:r>
-        <w:t>Each decision follows a broker pipeline aligned with the architecture components. The Context Builder assembles agent state, environment signals, and memory cues. The Model Adapter and Parser converts LLM output into a normalized skill proposal using layered fallbacks (strict JSON, enclosure delimiters, regex extraction, numeric fallback). The Skill Registry resolves the proposed skill and checks declared preconditions/postconditions. The Validator then applies prioritized rules and returns approve, warn, or block outcomes. Blocked proposals are returned with rule-level feedback for bounded retry.</w:t>
+        <w:t xml:space="preserve">Each decision follows a broker pipeline aligned with the architecture components. The Context Builder assembles agent state, environment signals, and memory cues. The </w:t>
+      </w:r>
+      <w:r>
+        <w:lastRenderedPageBreak/>
+        <w:t>Model Adapter and Parser converts LLM output into a normalized skill proposal using layered fallbacks (strict JSON, enclosure delimiters, regex extraction, numeric fallback). The Skill Registry resolves the proposed skill and checks declared preconditions/postconditions. The Validator then applies prioritized rules and returns approve, warn, or block outcomes. Blocked proposals are returned with rule-level feedback for bounded retry.</w:t>
       </w:r>
     </w:p>
     <w:p>
@@ -238,7 +249,11 @@
         <w:jc w:val="both"/>
       </w:pPr>
       <w:r>
-        <w:t>WAGF applies three cross-cutting governance components across this pipeline. Rules are prioritized (identity, thinking, warning), so physical impossibilities are rejected before softer coherence checks. Cognitive memory supports both a sliding-window baseline and a human-centric mechanism with salience-weighted encoding and stochastic consolidation/decay. Priority context enforces tiered prompt assembly (must include, should include, nice to have) to preserve safety-critical state information under token constraints. Together, these components improve behavioral plausibility while preserving bounded heterogeneity.</w:t>
+        <w:t xml:space="preserve">WAGF applies three cross-cutting governance components across this pipeline. Rules are prioritized (identity, thinking, warning), so physical impossibilities are rejected before softer coherence checks. Cognitive memory supports both a sliding-window baseline and a human-centric mechanism with salience-weighted encoding and </w:t>
+      </w:r>
+      <w:r>
+        <w:lastRenderedPageBreak/>
+        <w:t>stochastic consolidation/decay. Priority context enforces tiered prompt assembly (must include, should include, nice to have) to preserve safety-critical state information under token constraints. Together, these components improve behavioral plausibility while preserving bounded heterogeneity.</w:t>
       </w:r>
     </w:p>
     <w:p>
@@ -266,12 +281,13 @@
         <w:jc w:val="center"/>
       </w:pPr>
       <w:r>
-        <w:t>Table 1. Cross-model governance effectiveness in flood adaptation (100 agents, 10 years). Ungov. = Group A (raw LLM), WAGF = governed configurations (Groups B/C). Main table columns emphasize IBR and diversity retention (H_norm, EHE). FHR is retained as a strict feasibility safety diagnostic in SI.</w:t>
+        <w:t>Table 1. Cross-model governance effectiveness in flood adaptation (100 agents, 10 years). Ungov. = Group A (raw LLM), WAGF = governed configurations (Groups B/C). Main table columns report IBR and EHE across A/B/C and their deltas; FHR is reported in SI as a strict feasibility safety diagnostic.</w:t>
       </w:r>
     </w:p>
     <w:tbl>
       <w:tblPr>
-        <w:tblW w:w="100" w:type="auto"/>
+        <w:tblW w:w="18360" w:type="dxa"/>
+        <w:tblInd w:w="-5" w:type="dxa"/>
         <w:tblBorders>
           <w:top w:val="single" w:sz="4" w:space="0" w:color="auto"/>
           <w:left w:val="single" w:sz="4" w:space="0" w:color="auto"/>
@@ -287,25 +303,32 @@
         <w:tblLook w:val="04A0" w:firstRow="1" w:lastRow="0" w:firstColumn="1" w:lastColumn="0" w:noHBand="0" w:noVBand="1"/>
       </w:tblPr>
       <w:tblGrid>
-        <w:gridCol w:w="1736"/>
-        <w:gridCol w:w="1725"/>
-        <w:gridCol w:w="1724"/>
-        <w:gridCol w:w="1928"/>
-        <w:gridCol w:w="1903"/>
+        <w:gridCol w:w="1642"/>
+        <w:gridCol w:w="955"/>
+        <w:gridCol w:w="639"/>
+        <w:gridCol w:w="938"/>
+        <w:gridCol w:w="654"/>
+        <w:gridCol w:w="922"/>
+        <w:gridCol w:w="848"/>
+        <w:gridCol w:w="728"/>
+        <w:gridCol w:w="970"/>
+        <w:gridCol w:w="607"/>
+        <w:gridCol w:w="1577"/>
+        <w:gridCol w:w="1576"/>
+        <w:gridCol w:w="1576"/>
+        <w:gridCol w:w="1576"/>
+        <w:gridCol w:w="1576"/>
+        <w:gridCol w:w="1576"/>
       </w:tblGrid>
       <w:tr>
-        <w:tblPrEx>
-          <w:tblCellMar>
-            <w:top w:w="0" w:type="dxa"/>
-            <w:bottom w:w="0" w:type="dxa"/>
-          </w:tblCellMar>
-        </w:tblPrEx>
         <w:trPr>
+          <w:gridAfter w:val="7"/>
+          <w:wAfter w:w="10059" w:type="dxa"/>
           <w:tblHeader/>
         </w:trPr>
         <w:tc>
           <w:tcPr>
-            <w:tcW w:w="1800" w:type="dxa"/>
+            <w:tcW w:w="1642" w:type="dxa"/>
             <w:shd w:val="clear" w:color="auto" w:fill="D9E2F3"/>
             <w:vAlign w:val="center"/>
           </w:tcPr>
@@ -313,42 +336,51 @@
             <w:pPr>
               <w:jc w:val="center"/>
             </w:pPr>
-            <w:r>
-              <w:rPr>
-                <w:b/>
-                <w:sz w:val="18"/>
-              </w:rPr>
-              <w:t>Model</w:t>
-            </w:r>
-          </w:p>
-        </w:tc>
-        <w:tc>
-          <w:tcPr>
-            <w:tcW w:w="1800" w:type="dxa"/>
+            <w:del w:id="0" w:author="Wenyu Chiou" w:date="2026-02-11T21:58:00Z" w16du:dateUtc="2026-02-12T02:58:00Z">
+              <w:r>
+                <w:rPr>
+                  <w:b/>
+                  <w:sz w:val="18"/>
+                </w:rPr>
+                <w:delText>Model</w:delText>
+              </w:r>
+            </w:del>
+          </w:p>
+        </w:tc>
+        <w:tc>
+          <w:tcPr>
+            <w:tcW w:w="1594" w:type="dxa"/>
+            <w:gridSpan w:val="2"/>
             <w:shd w:val="clear" w:color="auto" w:fill="D9E2F3"/>
             <w:vAlign w:val="center"/>
           </w:tcPr>
           <w:p>
-            <w:r>
-              <w:t>Ungov. RR(%)</w:t>
-            </w:r>
-          </w:p>
-        </w:tc>
-        <w:tc>
-          <w:tcPr>
-            <w:tcW w:w="1800" w:type="dxa"/>
+            <w:del w:id="1" w:author="Wenyu Chiou" w:date="2026-02-11T21:58:00Z" w16du:dateUtc="2026-02-12T02:58:00Z">
+              <w:r>
+                <w:delText>Ungov. RR(%)</w:delText>
+              </w:r>
+            </w:del>
+          </w:p>
+        </w:tc>
+        <w:tc>
+          <w:tcPr>
+            <w:tcW w:w="1592" w:type="dxa"/>
+            <w:gridSpan w:val="2"/>
             <w:shd w:val="clear" w:color="auto" w:fill="D9E2F3"/>
             <w:vAlign w:val="center"/>
           </w:tcPr>
           <w:p>
-            <w:r>
-              <w:t>WAGF RR(%)</w:t>
-            </w:r>
-          </w:p>
-        </w:tc>
-        <w:tc>
-          <w:tcPr>
-            <w:tcW w:w="2000" w:type="dxa"/>
+            <w:del w:id="2" w:author="Wenyu Chiou" w:date="2026-02-11T21:58:00Z" w16du:dateUtc="2026-02-12T02:58:00Z">
+              <w:r>
+                <w:delText>WAGF RR(%)</w:delText>
+              </w:r>
+            </w:del>
+          </w:p>
+        </w:tc>
+        <w:tc>
+          <w:tcPr>
+            <w:tcW w:w="1770" w:type="dxa"/>
+            <w:gridSpan w:val="2"/>
             <w:shd w:val="clear" w:color="auto" w:fill="D9E2F3"/>
             <w:vAlign w:val="center"/>
           </w:tcPr>
@@ -356,18 +388,21 @@
             <w:pPr>
               <w:jc w:val="center"/>
             </w:pPr>
-            <w:r>
-              <w:rPr>
-                <w:b/>
-                <w:sz w:val="18"/>
-              </w:rPr>
-              <w:t>Reduction (%)</w:t>
-            </w:r>
-          </w:p>
-        </w:tc>
-        <w:tc>
-          <w:tcPr>
-            <w:tcW w:w="2000" w:type="dxa"/>
+            <w:del w:id="3" w:author="Wenyu Chiou" w:date="2026-02-11T21:58:00Z" w16du:dateUtc="2026-02-12T02:58:00Z">
+              <w:r>
+                <w:rPr>
+                  <w:b/>
+                  <w:sz w:val="18"/>
+                </w:rPr>
+                <w:delText>Reduction (%)</w:delText>
+              </w:r>
+            </w:del>
+          </w:p>
+        </w:tc>
+        <w:tc>
+          <w:tcPr>
+            <w:tcW w:w="1698" w:type="dxa"/>
+            <w:gridSpan w:val="2"/>
             <w:shd w:val="clear" w:color="auto" w:fill="D9E2F3"/>
             <w:vAlign w:val="center"/>
           </w:tcPr>
@@ -375,391 +410,3250 @@
             <w:pPr>
               <w:jc w:val="center"/>
             </w:pPr>
-            <w:r>
-              <w:rPr>
-                <w:b/>
-                <w:sz w:val="18"/>
-              </w:rPr>
-              <w:t>EBE Gain (%)</w:t>
-            </w:r>
+            <w:del w:id="4" w:author="Wenyu Chiou" w:date="2026-02-11T21:58:00Z" w16du:dateUtc="2026-02-12T02:58:00Z">
+              <w:r>
+                <w:rPr>
+                  <w:b/>
+                  <w:sz w:val="18"/>
+                </w:rPr>
+                <w:delText>EBE Gain (%)</w:delText>
+              </w:r>
+            </w:del>
+          </w:p>
+        </w:tc>
+      </w:tr>
+      <w:tr>
+        <w:trPr>
+          <w:gridAfter w:val="7"/>
+          <w:wAfter w:w="10059" w:type="dxa"/>
+        </w:trPr>
+        <w:tc>
+          <w:tcPr>
+            <w:tcW w:w="1642" w:type="dxa"/>
+            <w:vAlign w:val="center"/>
+          </w:tcPr>
+          <w:p>
+            <w:del w:id="5" w:author="Wenyu Chiou" w:date="2026-02-11T21:58:00Z" w16du:dateUtc="2026-02-12T02:58:00Z">
+              <w:r>
+                <w:delText>Gemma3-4B</w:delText>
+              </w:r>
+            </w:del>
+          </w:p>
+        </w:tc>
+        <w:tc>
+          <w:tcPr>
+            <w:tcW w:w="1594" w:type="dxa"/>
+            <w:gridSpan w:val="2"/>
+            <w:vAlign w:val="center"/>
+          </w:tcPr>
+          <w:p>
+            <w:del w:id="6" w:author="Wenyu Chiou" w:date="2026-02-11T21:58:00Z" w16du:dateUtc="2026-02-12T02:58:00Z">
+              <w:r>
+                <w:delText>1.05</w:delText>
+              </w:r>
+            </w:del>
+          </w:p>
+        </w:tc>
+        <w:tc>
+          <w:tcPr>
+            <w:tcW w:w="1592" w:type="dxa"/>
+            <w:gridSpan w:val="2"/>
+            <w:vAlign w:val="center"/>
+          </w:tcPr>
+          <w:p>
+            <w:del w:id="7" w:author="Wenyu Chiou" w:date="2026-02-11T21:58:00Z" w16du:dateUtc="2026-02-12T02:58:00Z">
+              <w:r>
+                <w:delText>0.85</w:delText>
+              </w:r>
+            </w:del>
+          </w:p>
+        </w:tc>
+        <w:tc>
+          <w:tcPr>
+            <w:tcW w:w="1770" w:type="dxa"/>
+            <w:gridSpan w:val="2"/>
+            <w:vAlign w:val="center"/>
+          </w:tcPr>
+          <w:p>
+            <w:del w:id="8" w:author="Wenyu Chiou" w:date="2026-02-11T21:58:00Z" w16du:dateUtc="2026-02-12T02:58:00Z">
+              <w:r>
+                <w:delText>19.5</w:delText>
+              </w:r>
+            </w:del>
+          </w:p>
+        </w:tc>
+        <w:tc>
+          <w:tcPr>
+            <w:tcW w:w="1698" w:type="dxa"/>
+            <w:gridSpan w:val="2"/>
+            <w:vAlign w:val="center"/>
+          </w:tcPr>
+          <w:p>
+            <w:del w:id="9" w:author="Wenyu Chiou" w:date="2026-02-11T21:58:00Z" w16du:dateUtc="2026-02-12T02:58:00Z">
+              <w:r>
+                <w:delText>31.3</w:delText>
+              </w:r>
+            </w:del>
+          </w:p>
+        </w:tc>
+      </w:tr>
+      <w:tr>
+        <w:trPr>
+          <w:gridAfter w:val="7"/>
+          <w:wAfter w:w="10059" w:type="dxa"/>
+        </w:trPr>
+        <w:tc>
+          <w:tcPr>
+            <w:tcW w:w="1642" w:type="dxa"/>
+            <w:vAlign w:val="center"/>
+          </w:tcPr>
+          <w:p>
+            <w:del w:id="10" w:author="Wenyu Chiou" w:date="2026-02-11T21:58:00Z" w16du:dateUtc="2026-02-12T02:58:00Z">
+              <w:r>
+                <w:delText>Gemma3-12B</w:delText>
+              </w:r>
+            </w:del>
+          </w:p>
+        </w:tc>
+        <w:tc>
+          <w:tcPr>
+            <w:tcW w:w="1594" w:type="dxa"/>
+            <w:gridSpan w:val="2"/>
+            <w:vAlign w:val="center"/>
+          </w:tcPr>
+          <w:p>
+            <w:del w:id="11" w:author="Wenyu Chiou" w:date="2026-02-11T21:58:00Z" w16du:dateUtc="2026-02-12T02:58:00Z">
+              <w:r>
+                <w:delText>0.51</w:delText>
+              </w:r>
+            </w:del>
+          </w:p>
+        </w:tc>
+        <w:tc>
+          <w:tcPr>
+            <w:tcW w:w="1592" w:type="dxa"/>
+            <w:gridSpan w:val="2"/>
+            <w:vAlign w:val="center"/>
+          </w:tcPr>
+          <w:p>
+            <w:del w:id="12" w:author="Wenyu Chiou" w:date="2026-02-11T21:58:00Z" w16du:dateUtc="2026-02-12T02:58:00Z">
+              <w:r>
+                <w:delText>0.06</w:delText>
+              </w:r>
+            </w:del>
+          </w:p>
+        </w:tc>
+        <w:tc>
+          <w:tcPr>
+            <w:tcW w:w="1770" w:type="dxa"/>
+            <w:gridSpan w:val="2"/>
+            <w:vAlign w:val="center"/>
+          </w:tcPr>
+          <w:p>
+            <w:del w:id="13" w:author="Wenyu Chiou" w:date="2026-02-11T21:58:00Z" w16du:dateUtc="2026-02-12T02:58:00Z">
+              <w:r>
+                <w:delText>88.9</w:delText>
+              </w:r>
+            </w:del>
+          </w:p>
+        </w:tc>
+        <w:tc>
+          <w:tcPr>
+            <w:tcW w:w="1698" w:type="dxa"/>
+            <w:gridSpan w:val="2"/>
+            <w:vAlign w:val="center"/>
+          </w:tcPr>
+          <w:p>
+            <w:del w:id="14" w:author="Wenyu Chiou" w:date="2026-02-11T21:58:00Z" w16du:dateUtc="2026-02-12T02:58:00Z">
+              <w:r>
+                <w:delText>-4.9</w:delText>
+              </w:r>
+            </w:del>
+          </w:p>
+        </w:tc>
+      </w:tr>
+      <w:tr>
+        <w:trPr>
+          <w:gridAfter w:val="7"/>
+          <w:wAfter w:w="10059" w:type="dxa"/>
+        </w:trPr>
+        <w:tc>
+          <w:tcPr>
+            <w:tcW w:w="1642" w:type="dxa"/>
+            <w:vAlign w:val="center"/>
+          </w:tcPr>
+          <w:p>
+            <w:del w:id="15" w:author="Wenyu Chiou" w:date="2026-02-11T21:58:00Z" w16du:dateUtc="2026-02-12T02:58:00Z">
+              <w:r>
+                <w:delText>Gemma3-27B</w:delText>
+              </w:r>
+            </w:del>
+          </w:p>
+        </w:tc>
+        <w:tc>
+          <w:tcPr>
+            <w:tcW w:w="1594" w:type="dxa"/>
+            <w:gridSpan w:val="2"/>
+            <w:vAlign w:val="center"/>
+          </w:tcPr>
+          <w:p>
+            <w:del w:id="16" w:author="Wenyu Chiou" w:date="2026-02-11T21:58:00Z" w16du:dateUtc="2026-02-12T02:58:00Z">
+              <w:r>
+                <w:delText>12.00</w:delText>
+              </w:r>
+            </w:del>
+          </w:p>
+        </w:tc>
+        <w:tc>
+          <w:tcPr>
+            <w:tcW w:w="1592" w:type="dxa"/>
+            <w:gridSpan w:val="2"/>
+            <w:vAlign w:val="center"/>
+          </w:tcPr>
+          <w:p>
+            <w:del w:id="17" w:author="Wenyu Chiou" w:date="2026-02-11T21:58:00Z" w16du:dateUtc="2026-02-12T02:58:00Z">
+              <w:r>
+                <w:delText>0.00</w:delText>
+              </w:r>
+            </w:del>
+          </w:p>
+        </w:tc>
+        <w:tc>
+          <w:tcPr>
+            <w:tcW w:w="1770" w:type="dxa"/>
+            <w:gridSpan w:val="2"/>
+            <w:vAlign w:val="center"/>
+          </w:tcPr>
+          <w:p>
+            <w:del w:id="18" w:author="Wenyu Chiou" w:date="2026-02-11T21:58:00Z" w16du:dateUtc="2026-02-12T02:58:00Z">
+              <w:r>
+                <w:delText>100.0</w:delText>
+              </w:r>
+            </w:del>
+          </w:p>
+        </w:tc>
+        <w:tc>
+          <w:tcPr>
+            <w:tcW w:w="1698" w:type="dxa"/>
+            <w:gridSpan w:val="2"/>
+            <w:vAlign w:val="center"/>
+          </w:tcPr>
+          <w:p>
+            <w:del w:id="19" w:author="Wenyu Chiou" w:date="2026-02-11T21:58:00Z" w16du:dateUtc="2026-02-12T02:58:00Z">
+              <w:r>
+                <w:delText>0.2</w:delText>
+              </w:r>
+            </w:del>
+          </w:p>
+        </w:tc>
+      </w:tr>
+      <w:tr>
+        <w:trPr>
+          <w:gridAfter w:val="7"/>
+          <w:wAfter w:w="10059" w:type="dxa"/>
+        </w:trPr>
+        <w:tc>
+          <w:tcPr>
+            <w:tcW w:w="1642" w:type="dxa"/>
+            <w:vAlign w:val="center"/>
+          </w:tcPr>
+          <w:p>
+            <w:del w:id="20" w:author="Wenyu Chiou" w:date="2026-02-11T21:58:00Z" w16du:dateUtc="2026-02-12T02:58:00Z">
+              <w:r>
+                <w:delText>Ministral-3B</w:delText>
+              </w:r>
+            </w:del>
+          </w:p>
+        </w:tc>
+        <w:tc>
+          <w:tcPr>
+            <w:tcW w:w="1594" w:type="dxa"/>
+            <w:gridSpan w:val="2"/>
+            <w:vAlign w:val="center"/>
+          </w:tcPr>
+          <w:p>
+            <w:del w:id="21" w:author="Wenyu Chiou" w:date="2026-02-11T21:58:00Z" w16du:dateUtc="2026-02-12T02:58:00Z">
+              <w:r>
+                <w:delText>8.48</w:delText>
+              </w:r>
+            </w:del>
+          </w:p>
+        </w:tc>
+        <w:tc>
+          <w:tcPr>
+            <w:tcW w:w="1592" w:type="dxa"/>
+            <w:gridSpan w:val="2"/>
+            <w:vAlign w:val="center"/>
+          </w:tcPr>
+          <w:p>
+            <w:del w:id="22" w:author="Wenyu Chiou" w:date="2026-02-11T21:58:00Z" w16du:dateUtc="2026-02-12T02:58:00Z">
+              <w:r>
+                <w:delText>0.29</w:delText>
+              </w:r>
+            </w:del>
+          </w:p>
+        </w:tc>
+        <w:tc>
+          <w:tcPr>
+            <w:tcW w:w="1770" w:type="dxa"/>
+            <w:gridSpan w:val="2"/>
+            <w:vAlign w:val="center"/>
+          </w:tcPr>
+          <w:p>
+            <w:del w:id="23" w:author="Wenyu Chiou" w:date="2026-02-11T21:58:00Z" w16du:dateUtc="2026-02-12T02:58:00Z">
+              <w:r>
+                <w:delText>96.6</w:delText>
+              </w:r>
+            </w:del>
+          </w:p>
+        </w:tc>
+        <w:tc>
+          <w:tcPr>
+            <w:tcW w:w="1698" w:type="dxa"/>
+            <w:gridSpan w:val="2"/>
+            <w:vAlign w:val="center"/>
+          </w:tcPr>
+          <w:p>
+            <w:del w:id="24" w:author="Wenyu Chiou" w:date="2026-02-11T21:58:00Z" w16du:dateUtc="2026-02-12T02:58:00Z">
+              <w:r>
+                <w:delText>59.2</w:delText>
+              </w:r>
+            </w:del>
+          </w:p>
+        </w:tc>
+      </w:tr>
+      <w:tr>
+        <w:trPr>
+          <w:gridAfter w:val="7"/>
+          <w:wAfter w:w="10059" w:type="dxa"/>
+        </w:trPr>
+        <w:tc>
+          <w:tcPr>
+            <w:tcW w:w="1642" w:type="dxa"/>
+            <w:vAlign w:val="center"/>
+          </w:tcPr>
+          <w:p>
+            <w:del w:id="25" w:author="Wenyu Chiou" w:date="2026-02-11T21:58:00Z" w16du:dateUtc="2026-02-12T02:58:00Z">
+              <w:r>
+                <w:delText>Ministral-8B</w:delText>
+              </w:r>
+            </w:del>
+          </w:p>
+        </w:tc>
+        <w:tc>
+          <w:tcPr>
+            <w:tcW w:w="1594" w:type="dxa"/>
+            <w:gridSpan w:val="2"/>
+            <w:vAlign w:val="center"/>
+          </w:tcPr>
+          <w:p>
+            <w:del w:id="26" w:author="Wenyu Chiou" w:date="2026-02-11T21:58:00Z" w16du:dateUtc="2026-02-12T02:58:00Z">
+              <w:r>
+                <w:delText>1.11</w:delText>
+              </w:r>
+            </w:del>
+          </w:p>
+        </w:tc>
+        <w:tc>
+          <w:tcPr>
+            <w:tcW w:w="1592" w:type="dxa"/>
+            <w:gridSpan w:val="2"/>
+            <w:vAlign w:val="center"/>
+          </w:tcPr>
+          <w:p>
+            <w:del w:id="27" w:author="Wenyu Chiou" w:date="2026-02-11T21:58:00Z" w16du:dateUtc="2026-02-12T02:58:00Z">
+              <w:r>
+                <w:delText>0.00</w:delText>
+              </w:r>
+            </w:del>
+          </w:p>
+        </w:tc>
+        <w:tc>
+          <w:tcPr>
+            <w:tcW w:w="1770" w:type="dxa"/>
+            <w:gridSpan w:val="2"/>
+            <w:vAlign w:val="center"/>
+          </w:tcPr>
+          <w:p>
+            <w:del w:id="28" w:author="Wenyu Chiou" w:date="2026-02-11T21:58:00Z" w16du:dateUtc="2026-02-12T02:58:00Z">
+              <w:r>
+                <w:delText>100.0</w:delText>
+              </w:r>
+            </w:del>
+          </w:p>
+        </w:tc>
+        <w:tc>
+          <w:tcPr>
+            <w:tcW w:w="1698" w:type="dxa"/>
+            <w:gridSpan w:val="2"/>
+            <w:vAlign w:val="center"/>
+          </w:tcPr>
+          <w:p>
+            <w:del w:id="29" w:author="Wenyu Chiou" w:date="2026-02-11T21:58:00Z" w16du:dateUtc="2026-02-12T02:58:00Z">
+              <w:r>
+                <w:delText>-15.5</w:delText>
+              </w:r>
+            </w:del>
+          </w:p>
+        </w:tc>
+      </w:tr>
+      <w:tr>
+        <w:trPr>
+          <w:gridAfter w:val="7"/>
+          <w:wAfter w:w="10059" w:type="dxa"/>
+        </w:trPr>
+        <w:tc>
+          <w:tcPr>
+            <w:tcW w:w="1642" w:type="dxa"/>
+            <w:vAlign w:val="center"/>
+          </w:tcPr>
+          <w:p>
+            <w:del w:id="30" w:author="Wenyu Chiou" w:date="2026-02-11T21:58:00Z" w16du:dateUtc="2026-02-12T02:58:00Z">
+              <w:r>
+                <w:delText>Ministral-14B</w:delText>
+              </w:r>
+            </w:del>
+          </w:p>
+        </w:tc>
+        <w:tc>
+          <w:tcPr>
+            <w:tcW w:w="1594" w:type="dxa"/>
+            <w:gridSpan w:val="2"/>
+            <w:vAlign w:val="center"/>
+          </w:tcPr>
+          <w:p>
+            <w:del w:id="31" w:author="Wenyu Chiou" w:date="2026-02-11T21:58:00Z" w16du:dateUtc="2026-02-12T02:58:00Z">
+              <w:r>
+                <w:delText>1.81</w:delText>
+              </w:r>
+            </w:del>
+          </w:p>
+        </w:tc>
+        <w:tc>
+          <w:tcPr>
+            <w:tcW w:w="1592" w:type="dxa"/>
+            <w:gridSpan w:val="2"/>
+            <w:vAlign w:val="center"/>
+          </w:tcPr>
+          <w:p>
+            <w:del w:id="32" w:author="Wenyu Chiou" w:date="2026-02-11T21:58:00Z" w16du:dateUtc="2026-02-12T02:58:00Z">
+              <w:r>
+                <w:delText>0.00</w:delText>
+              </w:r>
+            </w:del>
+          </w:p>
+        </w:tc>
+        <w:tc>
+          <w:tcPr>
+            <w:tcW w:w="1770" w:type="dxa"/>
+            <w:gridSpan w:val="2"/>
+            <w:vAlign w:val="center"/>
+          </w:tcPr>
+          <w:p>
+            <w:del w:id="33" w:author="Wenyu Chiou" w:date="2026-02-11T21:58:00Z" w16du:dateUtc="2026-02-12T02:58:00Z">
+              <w:r>
+                <w:delText>100.0</w:delText>
+              </w:r>
+            </w:del>
+          </w:p>
+        </w:tc>
+        <w:tc>
+          <w:tcPr>
+            <w:tcW w:w="1698" w:type="dxa"/>
+            <w:gridSpan w:val="2"/>
+            <w:vAlign w:val="center"/>
+          </w:tcPr>
+          <w:p>
+            <w:del w:id="34" w:author="Wenyu Chiou" w:date="2026-02-11T21:58:00Z" w16du:dateUtc="2026-02-12T02:58:00Z">
+              <w:r>
+                <w:delText>44.0</w:delText>
+              </w:r>
+            </w:del>
           </w:p>
         </w:tc>
       </w:tr>
       <w:tr>
         <w:tblPrEx>
+          <w:tblBorders>
+            <w:top w:val="none" w:sz="0" w:space="0" w:color="auto"/>
+            <w:left w:val="none" w:sz="0" w:space="0" w:color="auto"/>
+            <w:bottom w:val="none" w:sz="0" w:space="0" w:color="auto"/>
+            <w:right w:val="none" w:sz="0" w:space="0" w:color="auto"/>
+            <w:insideH w:val="none" w:sz="0" w:space="0" w:color="auto"/>
+            <w:insideV w:val="none" w:sz="0" w:space="0" w:color="auto"/>
+          </w:tblBorders>
           <w:tblCellMar>
-            <w:top w:w="0" w:type="dxa"/>
-            <w:bottom w:w="0" w:type="dxa"/>
+            <w:left w:w="0" w:type="dxa"/>
+            <w:right w:w="0" w:type="dxa"/>
           </w:tblCellMar>
+          <w:tblLook w:val="0600" w:firstRow="0" w:lastRow="0" w:firstColumn="0" w:lastColumn="0" w:noHBand="1" w:noVBand="1"/>
         </w:tblPrEx>
-        <w:tc>
-          <w:tcPr>
-            <w:tcW w:w="1800" w:type="dxa"/>
-            <w:vAlign w:val="center"/>
-          </w:tcPr>
-          <w:p>
-            <w:r>
-              <w:t>Gemma3-4B</w:t>
-            </w:r>
-          </w:p>
-        </w:tc>
-        <w:tc>
-          <w:tcPr>
-            <w:tcW w:w="1800" w:type="dxa"/>
-            <w:vAlign w:val="center"/>
-          </w:tcPr>
-          <w:p>
-            <w:r>
-              <w:t>1.05</w:t>
-            </w:r>
-          </w:p>
-        </w:tc>
-        <w:tc>
-          <w:tcPr>
-            <w:tcW w:w="1800" w:type="dxa"/>
-            <w:vAlign w:val="center"/>
-          </w:tcPr>
-          <w:p>
-            <w:r>
-              <w:t>0.85</w:t>
-            </w:r>
-          </w:p>
-        </w:tc>
-        <w:tc>
-          <w:tcPr>
-            <w:tcW w:w="2000" w:type="dxa"/>
-            <w:vAlign w:val="center"/>
-          </w:tcPr>
-          <w:p>
-            <w:r>
-              <w:t>19.5</w:t>
-            </w:r>
-          </w:p>
-        </w:tc>
-        <w:tc>
-          <w:tcPr>
-            <w:tcW w:w="2000" w:type="dxa"/>
-            <w:vAlign w:val="center"/>
-          </w:tcPr>
-          <w:p>
-            <w:r>
-              <w:t>31.3</w:t>
-            </w:r>
+        <w:trPr>
+          <w:trHeight w:val="439"/>
+          <w:ins w:id="35" w:author="Wenyu Chiou" w:date="2026-02-11T21:58:00Z"/>
+        </w:trPr>
+        <w:tc>
+          <w:tcPr>
+            <w:tcW w:w="2597" w:type="dxa"/>
+            <w:gridSpan w:val="2"/>
+            <w:tcBorders>
+              <w:top w:val="single" w:sz="8" w:space="0" w:color="000000"/>
+              <w:left w:val="nil"/>
+              <w:bottom w:val="single" w:sz="8" w:space="0" w:color="000000"/>
+              <w:right w:val="nil"/>
+            </w:tcBorders>
+            <w:tcMar>
+              <w:top w:w="15" w:type="dxa"/>
+              <w:left w:w="15" w:type="dxa"/>
+              <w:bottom w:w="0" w:type="dxa"/>
+              <w:right w:w="15" w:type="dxa"/>
+            </w:tcMar>
+            <w:vAlign w:val="center"/>
+            <w:hideMark/>
+          </w:tcPr>
+          <w:p>
+            <w:pPr>
+              <w:spacing w:after="240"/>
+              <w:rPr>
+                <w:ins w:id="36" w:author="Wenyu Chiou" w:date="2026-02-11T21:58:00Z"/>
+              </w:rPr>
+            </w:pPr>
+          </w:p>
+        </w:tc>
+        <w:tc>
+          <w:tcPr>
+            <w:tcW w:w="7883" w:type="dxa"/>
+            <w:gridSpan w:val="9"/>
+            <w:tcBorders>
+              <w:top w:val="single" w:sz="8" w:space="0" w:color="000000"/>
+              <w:left w:val="nil"/>
+              <w:bottom w:val="single" w:sz="8" w:space="0" w:color="000000"/>
+              <w:right w:val="nil"/>
+            </w:tcBorders>
+            <w:tcMar>
+              <w:top w:w="15" w:type="dxa"/>
+              <w:left w:w="15" w:type="dxa"/>
+              <w:bottom w:w="0" w:type="dxa"/>
+              <w:right w:w="15" w:type="dxa"/>
+            </w:tcMar>
+            <w:vAlign w:val="center"/>
+            <w:hideMark/>
+          </w:tcPr>
+          <w:p>
+            <w:pPr>
+              <w:spacing w:after="240"/>
+              <w:rPr>
+                <w:ins w:id="37" w:author="Wenyu Chiou" w:date="2026-02-11T21:58:00Z"/>
+              </w:rPr>
+            </w:pPr>
+            <w:ins w:id="38" w:author="Wenyu Chiou" w:date="2026-02-11T21:58:00Z">
+              <w:r>
+                <w:t>IBR</w:t>
+              </w:r>
+            </w:ins>
+          </w:p>
+        </w:tc>
+        <w:tc>
+          <w:tcPr>
+            <w:tcW w:w="7880" w:type="dxa"/>
+            <w:gridSpan w:val="5"/>
+            <w:tcBorders>
+              <w:top w:val="single" w:sz="8" w:space="0" w:color="000000"/>
+              <w:left w:val="nil"/>
+              <w:bottom w:val="single" w:sz="8" w:space="0" w:color="000000"/>
+              <w:right w:val="nil"/>
+            </w:tcBorders>
+            <w:tcMar>
+              <w:top w:w="15" w:type="dxa"/>
+              <w:left w:w="15" w:type="dxa"/>
+              <w:bottom w:w="0" w:type="dxa"/>
+              <w:right w:w="15" w:type="dxa"/>
+            </w:tcMar>
+            <w:vAlign w:val="center"/>
+            <w:hideMark/>
+          </w:tcPr>
+          <w:p>
+            <w:pPr>
+              <w:spacing w:after="240"/>
+              <w:rPr>
+                <w:ins w:id="39" w:author="Wenyu Chiou" w:date="2026-02-11T21:58:00Z"/>
+              </w:rPr>
+            </w:pPr>
+            <w:ins w:id="40" w:author="Wenyu Chiou" w:date="2026-02-11T21:58:00Z">
+              <w:r>
+                <w:t>EHE</w:t>
+              </w:r>
+            </w:ins>
           </w:p>
         </w:tc>
       </w:tr>
       <w:tr>
         <w:tblPrEx>
+          <w:tblBorders>
+            <w:top w:val="none" w:sz="0" w:space="0" w:color="auto"/>
+            <w:left w:val="none" w:sz="0" w:space="0" w:color="auto"/>
+            <w:bottom w:val="none" w:sz="0" w:space="0" w:color="auto"/>
+            <w:right w:val="none" w:sz="0" w:space="0" w:color="auto"/>
+            <w:insideH w:val="none" w:sz="0" w:space="0" w:color="auto"/>
+            <w:insideV w:val="none" w:sz="0" w:space="0" w:color="auto"/>
+          </w:tblBorders>
           <w:tblCellMar>
-            <w:top w:w="0" w:type="dxa"/>
-            <w:bottom w:w="0" w:type="dxa"/>
+            <w:left w:w="0" w:type="dxa"/>
+            <w:right w:w="0" w:type="dxa"/>
           </w:tblCellMar>
+          <w:tblLook w:val="0600" w:firstRow="0" w:lastRow="0" w:firstColumn="0" w:lastColumn="0" w:noHBand="1" w:noVBand="1"/>
         </w:tblPrEx>
-        <w:tc>
-          <w:tcPr>
-            <w:tcW w:w="1800" w:type="dxa"/>
-            <w:vAlign w:val="center"/>
-          </w:tcPr>
-          <w:p>
-            <w:r>
-              <w:t>Gemma3-12B</w:t>
-            </w:r>
-          </w:p>
-        </w:tc>
-        <w:tc>
-          <w:tcPr>
-            <w:tcW w:w="1800" w:type="dxa"/>
-            <w:vAlign w:val="center"/>
-          </w:tcPr>
-          <w:p>
-            <w:r>
-              <w:t>0.51</w:t>
-            </w:r>
-          </w:p>
-        </w:tc>
-        <w:tc>
-          <w:tcPr>
-            <w:tcW w:w="1800" w:type="dxa"/>
-            <w:vAlign w:val="center"/>
-          </w:tcPr>
-          <w:p>
-            <w:r>
-              <w:t>0.06</w:t>
-            </w:r>
-          </w:p>
-        </w:tc>
-        <w:tc>
-          <w:tcPr>
-            <w:tcW w:w="2000" w:type="dxa"/>
-            <w:vAlign w:val="center"/>
-          </w:tcPr>
-          <w:p>
-            <w:r>
-              <w:t>88.9</w:t>
-            </w:r>
-          </w:p>
-        </w:tc>
-        <w:tc>
-          <w:tcPr>
-            <w:tcW w:w="2000" w:type="dxa"/>
-            <w:vAlign w:val="center"/>
-          </w:tcPr>
-          <w:p>
-            <w:r>
-              <w:t>-4.9</w:t>
-            </w:r>
+        <w:trPr>
+          <w:trHeight w:val="786"/>
+          <w:ins w:id="41" w:author="Wenyu Chiou" w:date="2026-02-11T21:58:00Z"/>
+        </w:trPr>
+        <w:tc>
+          <w:tcPr>
+            <w:tcW w:w="2597" w:type="dxa"/>
+            <w:gridSpan w:val="2"/>
+            <w:tcBorders>
+              <w:top w:val="single" w:sz="8" w:space="0" w:color="000000"/>
+              <w:left w:val="nil"/>
+              <w:bottom w:val="single" w:sz="8" w:space="0" w:color="000000"/>
+              <w:right w:val="nil"/>
+            </w:tcBorders>
+            <w:tcMar>
+              <w:top w:w="15" w:type="dxa"/>
+              <w:left w:w="15" w:type="dxa"/>
+              <w:bottom w:w="0" w:type="dxa"/>
+              <w:right w:w="15" w:type="dxa"/>
+            </w:tcMar>
+            <w:vAlign w:val="center"/>
+            <w:hideMark/>
+          </w:tcPr>
+          <w:p>
+            <w:pPr>
+              <w:spacing w:after="240"/>
+              <w:rPr>
+                <w:ins w:id="42" w:author="Wenyu Chiou" w:date="2026-02-11T21:58:00Z"/>
+              </w:rPr>
+            </w:pPr>
+            <w:ins w:id="43" w:author="Wenyu Chiou" w:date="2026-02-11T21:58:00Z">
+              <w:r>
+                <w:t>model</w:t>
+              </w:r>
+            </w:ins>
+          </w:p>
+        </w:tc>
+        <w:tc>
+          <w:tcPr>
+            <w:tcW w:w="1577" w:type="dxa"/>
+            <w:gridSpan w:val="2"/>
+            <w:tcBorders>
+              <w:top w:val="single" w:sz="8" w:space="0" w:color="000000"/>
+              <w:left w:val="nil"/>
+              <w:bottom w:val="single" w:sz="8" w:space="0" w:color="000000"/>
+              <w:right w:val="nil"/>
+            </w:tcBorders>
+            <w:tcMar>
+              <w:top w:w="15" w:type="dxa"/>
+              <w:left w:w="15" w:type="dxa"/>
+              <w:bottom w:w="0" w:type="dxa"/>
+              <w:right w:w="15" w:type="dxa"/>
+            </w:tcMar>
+            <w:vAlign w:val="center"/>
+            <w:hideMark/>
+          </w:tcPr>
+          <w:p>
+            <w:pPr>
+              <w:spacing w:after="240"/>
+              <w:rPr>
+                <w:ins w:id="44" w:author="Wenyu Chiou" w:date="2026-02-11T21:58:00Z"/>
+              </w:rPr>
+            </w:pPr>
+            <w:ins w:id="45" w:author="Wenyu Chiou" w:date="2026-02-11T21:58:00Z">
+              <w:r>
+                <w:t>Group A</w:t>
+              </w:r>
+            </w:ins>
+          </w:p>
+        </w:tc>
+        <w:tc>
+          <w:tcPr>
+            <w:tcW w:w="1576" w:type="dxa"/>
+            <w:gridSpan w:val="2"/>
+            <w:tcBorders>
+              <w:top w:val="single" w:sz="8" w:space="0" w:color="000000"/>
+              <w:left w:val="nil"/>
+              <w:bottom w:val="single" w:sz="8" w:space="0" w:color="000000"/>
+              <w:right w:val="nil"/>
+            </w:tcBorders>
+            <w:tcMar>
+              <w:top w:w="15" w:type="dxa"/>
+              <w:left w:w="15" w:type="dxa"/>
+              <w:bottom w:w="0" w:type="dxa"/>
+              <w:right w:w="15" w:type="dxa"/>
+            </w:tcMar>
+            <w:vAlign w:val="center"/>
+            <w:hideMark/>
+          </w:tcPr>
+          <w:p>
+            <w:pPr>
+              <w:spacing w:after="240"/>
+              <w:rPr>
+                <w:ins w:id="46" w:author="Wenyu Chiou" w:date="2026-02-11T21:58:00Z"/>
+              </w:rPr>
+            </w:pPr>
+            <w:ins w:id="47" w:author="Wenyu Chiou" w:date="2026-02-11T21:58:00Z">
+              <w:r>
+                <w:t>Group B</w:t>
+              </w:r>
+            </w:ins>
+          </w:p>
+        </w:tc>
+        <w:tc>
+          <w:tcPr>
+            <w:tcW w:w="1576" w:type="dxa"/>
+            <w:gridSpan w:val="2"/>
+            <w:tcBorders>
+              <w:top w:val="single" w:sz="8" w:space="0" w:color="000000"/>
+              <w:left w:val="nil"/>
+              <w:bottom w:val="single" w:sz="8" w:space="0" w:color="000000"/>
+              <w:right w:val="nil"/>
+            </w:tcBorders>
+            <w:tcMar>
+              <w:top w:w="15" w:type="dxa"/>
+              <w:left w:w="15" w:type="dxa"/>
+              <w:bottom w:w="0" w:type="dxa"/>
+              <w:right w:w="15" w:type="dxa"/>
+            </w:tcMar>
+            <w:vAlign w:val="center"/>
+            <w:hideMark/>
+          </w:tcPr>
+          <w:p>
+            <w:pPr>
+              <w:spacing w:after="240"/>
+              <w:rPr>
+                <w:ins w:id="48" w:author="Wenyu Chiou" w:date="2026-02-11T21:58:00Z"/>
+              </w:rPr>
+            </w:pPr>
+            <w:ins w:id="49" w:author="Wenyu Chiou" w:date="2026-02-11T21:58:00Z">
+              <w:r>
+                <w:t>Group C</w:t>
+              </w:r>
+            </w:ins>
+          </w:p>
+        </w:tc>
+        <w:tc>
+          <w:tcPr>
+            <w:tcW w:w="1577" w:type="dxa"/>
+            <w:gridSpan w:val="2"/>
+            <w:tcBorders>
+              <w:top w:val="single" w:sz="8" w:space="0" w:color="000000"/>
+              <w:left w:val="nil"/>
+              <w:bottom w:val="single" w:sz="8" w:space="0" w:color="000000"/>
+              <w:right w:val="nil"/>
+            </w:tcBorders>
+            <w:tcMar>
+              <w:top w:w="15" w:type="dxa"/>
+              <w:left w:w="15" w:type="dxa"/>
+              <w:bottom w:w="0" w:type="dxa"/>
+              <w:right w:w="15" w:type="dxa"/>
+            </w:tcMar>
+            <w:vAlign w:val="center"/>
+            <w:hideMark/>
+          </w:tcPr>
+          <w:p>
+            <w:pPr>
+              <w:spacing w:after="240"/>
+              <w:rPr>
+                <w:ins w:id="50" w:author="Wenyu Chiou" w:date="2026-02-11T21:58:00Z"/>
+              </w:rPr>
+            </w:pPr>
+            <w:ins w:id="51" w:author="Wenyu Chiou" w:date="2026-02-11T21:58:00Z">
+              <w:r>
+                <w:rPr>
+                  <w:rFonts w:ascii="Cambria Math" w:hAnsi="Cambria Math" w:cs="Cambria Math"/>
+                </w:rPr>
+                <w:t>△</w:t>
+              </w:r>
+              <w:r>
+                <w:t>RR (B-A)</w:t>
+              </w:r>
+            </w:ins>
+          </w:p>
+        </w:tc>
+        <w:tc>
+          <w:tcPr>
+            <w:tcW w:w="1577" w:type="dxa"/>
+            <w:tcBorders>
+              <w:top w:val="single" w:sz="8" w:space="0" w:color="000000"/>
+              <w:left w:val="nil"/>
+              <w:bottom w:val="single" w:sz="8" w:space="0" w:color="000000"/>
+              <w:right w:val="nil"/>
+            </w:tcBorders>
+            <w:tcMar>
+              <w:top w:w="15" w:type="dxa"/>
+              <w:left w:w="15" w:type="dxa"/>
+              <w:bottom w:w="0" w:type="dxa"/>
+              <w:right w:w="15" w:type="dxa"/>
+            </w:tcMar>
+            <w:vAlign w:val="center"/>
+            <w:hideMark/>
+          </w:tcPr>
+          <w:p>
+            <w:pPr>
+              <w:spacing w:after="240"/>
+              <w:rPr>
+                <w:ins w:id="52" w:author="Wenyu Chiou" w:date="2026-02-11T21:58:00Z"/>
+              </w:rPr>
+            </w:pPr>
+            <w:ins w:id="53" w:author="Wenyu Chiou" w:date="2026-02-11T21:58:00Z">
+              <w:r>
+                <w:rPr>
+                  <w:rFonts w:ascii="Cambria Math" w:hAnsi="Cambria Math" w:cs="Cambria Math"/>
+                </w:rPr>
+                <w:t>△</w:t>
+              </w:r>
+              <w:r>
+                <w:t>RR (C-A)</w:t>
+              </w:r>
+            </w:ins>
+          </w:p>
+        </w:tc>
+        <w:tc>
+          <w:tcPr>
+            <w:tcW w:w="1576" w:type="dxa"/>
+            <w:tcBorders>
+              <w:top w:val="single" w:sz="8" w:space="0" w:color="000000"/>
+              <w:left w:val="nil"/>
+              <w:bottom w:val="single" w:sz="8" w:space="0" w:color="000000"/>
+              <w:right w:val="nil"/>
+            </w:tcBorders>
+            <w:tcMar>
+              <w:top w:w="15" w:type="dxa"/>
+              <w:left w:w="15" w:type="dxa"/>
+              <w:bottom w:w="0" w:type="dxa"/>
+              <w:right w:w="15" w:type="dxa"/>
+            </w:tcMar>
+            <w:vAlign w:val="center"/>
+            <w:hideMark/>
+          </w:tcPr>
+          <w:p>
+            <w:pPr>
+              <w:spacing w:after="240"/>
+              <w:rPr>
+                <w:ins w:id="54" w:author="Wenyu Chiou" w:date="2026-02-11T21:58:00Z"/>
+              </w:rPr>
+            </w:pPr>
+            <w:ins w:id="55" w:author="Wenyu Chiou" w:date="2026-02-11T21:58:00Z">
+              <w:r>
+                <w:t>Group A</w:t>
+              </w:r>
+            </w:ins>
+          </w:p>
+        </w:tc>
+        <w:tc>
+          <w:tcPr>
+            <w:tcW w:w="1576" w:type="dxa"/>
+            <w:tcBorders>
+              <w:top w:val="single" w:sz="8" w:space="0" w:color="000000"/>
+              <w:left w:val="nil"/>
+              <w:bottom w:val="single" w:sz="8" w:space="0" w:color="000000"/>
+              <w:right w:val="nil"/>
+            </w:tcBorders>
+            <w:tcMar>
+              <w:top w:w="15" w:type="dxa"/>
+              <w:left w:w="15" w:type="dxa"/>
+              <w:bottom w:w="0" w:type="dxa"/>
+              <w:right w:w="15" w:type="dxa"/>
+            </w:tcMar>
+            <w:vAlign w:val="center"/>
+            <w:hideMark/>
+          </w:tcPr>
+          <w:p>
+            <w:pPr>
+              <w:spacing w:after="240"/>
+              <w:rPr>
+                <w:ins w:id="56" w:author="Wenyu Chiou" w:date="2026-02-11T21:58:00Z"/>
+              </w:rPr>
+            </w:pPr>
+            <w:ins w:id="57" w:author="Wenyu Chiou" w:date="2026-02-11T21:58:00Z">
+              <w:r>
+                <w:t>Group B</w:t>
+              </w:r>
+            </w:ins>
+          </w:p>
+        </w:tc>
+        <w:tc>
+          <w:tcPr>
+            <w:tcW w:w="1576" w:type="dxa"/>
+            <w:tcBorders>
+              <w:top w:val="single" w:sz="8" w:space="0" w:color="000000"/>
+              <w:left w:val="nil"/>
+              <w:bottom w:val="single" w:sz="8" w:space="0" w:color="000000"/>
+              <w:right w:val="nil"/>
+            </w:tcBorders>
+            <w:tcMar>
+              <w:top w:w="15" w:type="dxa"/>
+              <w:left w:w="15" w:type="dxa"/>
+              <w:bottom w:w="0" w:type="dxa"/>
+              <w:right w:w="15" w:type="dxa"/>
+            </w:tcMar>
+            <w:vAlign w:val="center"/>
+            <w:hideMark/>
+          </w:tcPr>
+          <w:p>
+            <w:pPr>
+              <w:spacing w:after="240"/>
+              <w:rPr>
+                <w:ins w:id="58" w:author="Wenyu Chiou" w:date="2026-02-11T21:58:00Z"/>
+              </w:rPr>
+            </w:pPr>
+            <w:ins w:id="59" w:author="Wenyu Chiou" w:date="2026-02-11T21:58:00Z">
+              <w:r>
+                <w:t>Group C</w:t>
+              </w:r>
+            </w:ins>
+          </w:p>
+        </w:tc>
+        <w:tc>
+          <w:tcPr>
+            <w:tcW w:w="1576" w:type="dxa"/>
+            <w:tcBorders>
+              <w:top w:val="single" w:sz="8" w:space="0" w:color="000000"/>
+              <w:left w:val="nil"/>
+              <w:bottom w:val="single" w:sz="8" w:space="0" w:color="000000"/>
+              <w:right w:val="nil"/>
+            </w:tcBorders>
+            <w:tcMar>
+              <w:top w:w="15" w:type="dxa"/>
+              <w:left w:w="15" w:type="dxa"/>
+              <w:bottom w:w="0" w:type="dxa"/>
+              <w:right w:w="15" w:type="dxa"/>
+            </w:tcMar>
+            <w:vAlign w:val="center"/>
+            <w:hideMark/>
+          </w:tcPr>
+          <w:p>
+            <w:pPr>
+              <w:spacing w:after="240"/>
+              <w:rPr>
+                <w:ins w:id="60" w:author="Wenyu Chiou" w:date="2026-02-11T21:58:00Z"/>
+              </w:rPr>
+            </w:pPr>
+            <w:ins w:id="61" w:author="Wenyu Chiou" w:date="2026-02-11T21:58:00Z">
+              <w:r>
+                <w:rPr>
+                  <w:rFonts w:ascii="Cambria Math" w:hAnsi="Cambria Math" w:cs="Cambria Math"/>
+                </w:rPr>
+                <w:t>△</w:t>
+              </w:r>
+              <w:r>
+                <w:t>EHE (B-A)</w:t>
+              </w:r>
+            </w:ins>
+          </w:p>
+        </w:tc>
+        <w:tc>
+          <w:tcPr>
+            <w:tcW w:w="1576" w:type="dxa"/>
+            <w:tcBorders>
+              <w:top w:val="single" w:sz="8" w:space="0" w:color="000000"/>
+              <w:left w:val="nil"/>
+              <w:bottom w:val="single" w:sz="8" w:space="0" w:color="000000"/>
+              <w:right w:val="nil"/>
+            </w:tcBorders>
+            <w:tcMar>
+              <w:top w:w="15" w:type="dxa"/>
+              <w:left w:w="15" w:type="dxa"/>
+              <w:bottom w:w="0" w:type="dxa"/>
+              <w:right w:w="15" w:type="dxa"/>
+            </w:tcMar>
+            <w:vAlign w:val="center"/>
+            <w:hideMark/>
+          </w:tcPr>
+          <w:p>
+            <w:pPr>
+              <w:spacing w:after="240"/>
+              <w:rPr>
+                <w:ins w:id="62" w:author="Wenyu Chiou" w:date="2026-02-11T21:58:00Z"/>
+              </w:rPr>
+            </w:pPr>
+            <w:ins w:id="63" w:author="Wenyu Chiou" w:date="2026-02-11T21:58:00Z">
+              <w:r>
+                <w:rPr>
+                  <w:rFonts w:ascii="Cambria Math" w:hAnsi="Cambria Math" w:cs="Cambria Math"/>
+                </w:rPr>
+                <w:t>△</w:t>
+              </w:r>
+              <w:r>
+                <w:t>EHE (C-A)</w:t>
+              </w:r>
+            </w:ins>
           </w:p>
         </w:tc>
       </w:tr>
       <w:tr>
         <w:tblPrEx>
+          <w:tblBorders>
+            <w:top w:val="none" w:sz="0" w:space="0" w:color="auto"/>
+            <w:left w:val="none" w:sz="0" w:space="0" w:color="auto"/>
+            <w:bottom w:val="none" w:sz="0" w:space="0" w:color="auto"/>
+            <w:right w:val="none" w:sz="0" w:space="0" w:color="auto"/>
+            <w:insideH w:val="none" w:sz="0" w:space="0" w:color="auto"/>
+            <w:insideV w:val="none" w:sz="0" w:space="0" w:color="auto"/>
+          </w:tblBorders>
           <w:tblCellMar>
-            <w:top w:w="0" w:type="dxa"/>
-            <w:bottom w:w="0" w:type="dxa"/>
+            <w:left w:w="0" w:type="dxa"/>
+            <w:right w:w="0" w:type="dxa"/>
           </w:tblCellMar>
+          <w:tblLook w:val="0600" w:firstRow="0" w:lastRow="0" w:firstColumn="0" w:lastColumn="0" w:noHBand="1" w:noVBand="1"/>
         </w:tblPrEx>
-        <w:tc>
-          <w:tcPr>
-            <w:tcW w:w="1800" w:type="dxa"/>
-            <w:vAlign w:val="center"/>
-          </w:tcPr>
-          <w:p>
-            <w:r>
-              <w:t>Gemma3-27B</w:t>
-            </w:r>
-          </w:p>
-        </w:tc>
-        <w:tc>
-          <w:tcPr>
-            <w:tcW w:w="1800" w:type="dxa"/>
-            <w:vAlign w:val="center"/>
-          </w:tcPr>
-          <w:p>
-            <w:r>
-              <w:t>12.00</w:t>
-            </w:r>
-          </w:p>
-        </w:tc>
-        <w:tc>
-          <w:tcPr>
-            <w:tcW w:w="1800" w:type="dxa"/>
-            <w:vAlign w:val="center"/>
-          </w:tcPr>
-          <w:p>
-            <w:r>
-              <w:t>0.00</w:t>
-            </w:r>
-          </w:p>
-        </w:tc>
-        <w:tc>
-          <w:tcPr>
-            <w:tcW w:w="2000" w:type="dxa"/>
-            <w:vAlign w:val="center"/>
-          </w:tcPr>
-          <w:p>
-            <w:r>
-              <w:t>100.0</w:t>
-            </w:r>
-          </w:p>
-        </w:tc>
-        <w:tc>
-          <w:tcPr>
-            <w:tcW w:w="2000" w:type="dxa"/>
-            <w:vAlign w:val="center"/>
-          </w:tcPr>
-          <w:p>
-            <w:r>
-              <w:t>0.2</w:t>
-            </w:r>
+        <w:trPr>
+          <w:trHeight w:val="439"/>
+          <w:ins w:id="64" w:author="Wenyu Chiou" w:date="2026-02-11T21:58:00Z"/>
+        </w:trPr>
+        <w:tc>
+          <w:tcPr>
+            <w:tcW w:w="2597" w:type="dxa"/>
+            <w:gridSpan w:val="2"/>
+            <w:tcBorders>
+              <w:top w:val="single" w:sz="8" w:space="0" w:color="000000"/>
+              <w:left w:val="nil"/>
+              <w:bottom w:val="nil"/>
+              <w:right w:val="nil"/>
+            </w:tcBorders>
+            <w:tcMar>
+              <w:top w:w="15" w:type="dxa"/>
+              <w:left w:w="15" w:type="dxa"/>
+              <w:bottom w:w="0" w:type="dxa"/>
+              <w:right w:w="15" w:type="dxa"/>
+            </w:tcMar>
+            <w:vAlign w:val="center"/>
+            <w:hideMark/>
+          </w:tcPr>
+          <w:p>
+            <w:pPr>
+              <w:spacing w:after="240"/>
+              <w:rPr>
+                <w:ins w:id="65" w:author="Wenyu Chiou" w:date="2026-02-11T21:58:00Z"/>
+              </w:rPr>
+            </w:pPr>
+            <w:ins w:id="66" w:author="Wenyu Chiou" w:date="2026-02-11T21:58:00Z">
+              <w:r>
+                <w:t>gemma3_4b</w:t>
+              </w:r>
+            </w:ins>
+          </w:p>
+        </w:tc>
+        <w:tc>
+          <w:tcPr>
+            <w:tcW w:w="1577" w:type="dxa"/>
+            <w:gridSpan w:val="2"/>
+            <w:tcBorders>
+              <w:top w:val="single" w:sz="8" w:space="0" w:color="000000"/>
+              <w:left w:val="nil"/>
+              <w:bottom w:val="nil"/>
+              <w:right w:val="nil"/>
+            </w:tcBorders>
+            <w:tcMar>
+              <w:top w:w="15" w:type="dxa"/>
+              <w:left w:w="15" w:type="dxa"/>
+              <w:bottom w:w="0" w:type="dxa"/>
+              <w:right w:w="15" w:type="dxa"/>
+            </w:tcMar>
+            <w:vAlign w:val="center"/>
+            <w:hideMark/>
+          </w:tcPr>
+          <w:p>
+            <w:pPr>
+              <w:spacing w:after="240"/>
+              <w:rPr>
+                <w:ins w:id="67" w:author="Wenyu Chiou" w:date="2026-02-11T21:58:00Z"/>
+              </w:rPr>
+            </w:pPr>
+            <w:ins w:id="68" w:author="Wenyu Chiou" w:date="2026-02-11T21:58:00Z">
+              <w:r>
+                <w:t>1.568</w:t>
+              </w:r>
+            </w:ins>
+          </w:p>
+        </w:tc>
+        <w:tc>
+          <w:tcPr>
+            <w:tcW w:w="1576" w:type="dxa"/>
+            <w:gridSpan w:val="2"/>
+            <w:tcBorders>
+              <w:top w:val="single" w:sz="8" w:space="0" w:color="000000"/>
+              <w:left w:val="nil"/>
+              <w:bottom w:val="nil"/>
+              <w:right w:val="nil"/>
+            </w:tcBorders>
+            <w:tcMar>
+              <w:top w:w="15" w:type="dxa"/>
+              <w:left w:w="15" w:type="dxa"/>
+              <w:bottom w:w="0" w:type="dxa"/>
+              <w:right w:w="15" w:type="dxa"/>
+            </w:tcMar>
+            <w:vAlign w:val="center"/>
+            <w:hideMark/>
+          </w:tcPr>
+          <w:p>
+            <w:pPr>
+              <w:spacing w:after="240"/>
+              <w:rPr>
+                <w:ins w:id="69" w:author="Wenyu Chiou" w:date="2026-02-11T21:58:00Z"/>
+              </w:rPr>
+            </w:pPr>
+            <w:ins w:id="70" w:author="Wenyu Chiou" w:date="2026-02-11T21:58:00Z">
+              <w:r>
+                <w:t>0.645</w:t>
+              </w:r>
+            </w:ins>
+          </w:p>
+        </w:tc>
+        <w:tc>
+          <w:tcPr>
+            <w:tcW w:w="1576" w:type="dxa"/>
+            <w:gridSpan w:val="2"/>
+            <w:tcBorders>
+              <w:top w:val="single" w:sz="8" w:space="0" w:color="000000"/>
+              <w:left w:val="nil"/>
+              <w:bottom w:val="nil"/>
+              <w:right w:val="nil"/>
+            </w:tcBorders>
+            <w:tcMar>
+              <w:top w:w="15" w:type="dxa"/>
+              <w:left w:w="15" w:type="dxa"/>
+              <w:bottom w:w="0" w:type="dxa"/>
+              <w:right w:w="15" w:type="dxa"/>
+            </w:tcMar>
+            <w:vAlign w:val="center"/>
+            <w:hideMark/>
+          </w:tcPr>
+          <w:p>
+            <w:pPr>
+              <w:spacing w:after="240"/>
+              <w:rPr>
+                <w:ins w:id="71" w:author="Wenyu Chiou" w:date="2026-02-11T21:58:00Z"/>
+              </w:rPr>
+            </w:pPr>
+            <w:ins w:id="72" w:author="Wenyu Chiou" w:date="2026-02-11T21:58:00Z">
+              <w:r>
+                <w:t>0.889</w:t>
+              </w:r>
+            </w:ins>
+          </w:p>
+        </w:tc>
+        <w:tc>
+          <w:tcPr>
+            <w:tcW w:w="1577" w:type="dxa"/>
+            <w:gridSpan w:val="2"/>
+            <w:tcBorders>
+              <w:top w:val="single" w:sz="8" w:space="0" w:color="000000"/>
+              <w:left w:val="nil"/>
+              <w:bottom w:val="nil"/>
+              <w:right w:val="nil"/>
+            </w:tcBorders>
+            <w:tcMar>
+              <w:top w:w="15" w:type="dxa"/>
+              <w:left w:w="15" w:type="dxa"/>
+              <w:bottom w:w="0" w:type="dxa"/>
+              <w:right w:w="15" w:type="dxa"/>
+            </w:tcMar>
+            <w:vAlign w:val="center"/>
+            <w:hideMark/>
+          </w:tcPr>
+          <w:p>
+            <w:pPr>
+              <w:spacing w:after="240"/>
+              <w:rPr>
+                <w:ins w:id="73" w:author="Wenyu Chiou" w:date="2026-02-11T21:58:00Z"/>
+              </w:rPr>
+            </w:pPr>
+            <w:ins w:id="74" w:author="Wenyu Chiou" w:date="2026-02-11T21:58:00Z">
+              <w:r>
+                <w:t>-0.923</w:t>
+              </w:r>
+            </w:ins>
+          </w:p>
+        </w:tc>
+        <w:tc>
+          <w:tcPr>
+            <w:tcW w:w="1577" w:type="dxa"/>
+            <w:tcBorders>
+              <w:top w:val="single" w:sz="8" w:space="0" w:color="000000"/>
+              <w:left w:val="nil"/>
+              <w:bottom w:val="nil"/>
+              <w:right w:val="nil"/>
+            </w:tcBorders>
+            <w:tcMar>
+              <w:top w:w="15" w:type="dxa"/>
+              <w:left w:w="15" w:type="dxa"/>
+              <w:bottom w:w="0" w:type="dxa"/>
+              <w:right w:w="15" w:type="dxa"/>
+            </w:tcMar>
+            <w:vAlign w:val="center"/>
+            <w:hideMark/>
+          </w:tcPr>
+          <w:p>
+            <w:pPr>
+              <w:spacing w:after="240"/>
+              <w:rPr>
+                <w:ins w:id="75" w:author="Wenyu Chiou" w:date="2026-02-11T21:58:00Z"/>
+              </w:rPr>
+            </w:pPr>
+            <w:ins w:id="76" w:author="Wenyu Chiou" w:date="2026-02-11T21:58:00Z">
+              <w:r>
+                <w:t>-0.679</w:t>
+              </w:r>
+            </w:ins>
+          </w:p>
+        </w:tc>
+        <w:tc>
+          <w:tcPr>
+            <w:tcW w:w="1576" w:type="dxa"/>
+            <w:tcBorders>
+              <w:top w:val="single" w:sz="8" w:space="0" w:color="000000"/>
+              <w:left w:val="nil"/>
+              <w:bottom w:val="nil"/>
+              <w:right w:val="nil"/>
+            </w:tcBorders>
+            <w:tcMar>
+              <w:top w:w="15" w:type="dxa"/>
+              <w:left w:w="15" w:type="dxa"/>
+              <w:bottom w:w="0" w:type="dxa"/>
+              <w:right w:w="15" w:type="dxa"/>
+            </w:tcMar>
+            <w:vAlign w:val="center"/>
+            <w:hideMark/>
+          </w:tcPr>
+          <w:p>
+            <w:pPr>
+              <w:spacing w:after="240"/>
+              <w:rPr>
+                <w:ins w:id="77" w:author="Wenyu Chiou" w:date="2026-02-11T21:58:00Z"/>
+              </w:rPr>
+            </w:pPr>
+            <w:ins w:id="78" w:author="Wenyu Chiou" w:date="2026-02-11T21:58:00Z">
+              <w:r>
+                <w:t>0.456</w:t>
+              </w:r>
+            </w:ins>
+          </w:p>
+        </w:tc>
+        <w:tc>
+          <w:tcPr>
+            <w:tcW w:w="1576" w:type="dxa"/>
+            <w:tcBorders>
+              <w:top w:val="single" w:sz="8" w:space="0" w:color="000000"/>
+              <w:left w:val="nil"/>
+              <w:bottom w:val="nil"/>
+              <w:right w:val="nil"/>
+            </w:tcBorders>
+            <w:tcMar>
+              <w:top w:w="15" w:type="dxa"/>
+              <w:left w:w="15" w:type="dxa"/>
+              <w:bottom w:w="0" w:type="dxa"/>
+              <w:right w:w="15" w:type="dxa"/>
+            </w:tcMar>
+            <w:vAlign w:val="center"/>
+            <w:hideMark/>
+          </w:tcPr>
+          <w:p>
+            <w:pPr>
+              <w:spacing w:after="240"/>
+              <w:rPr>
+                <w:ins w:id="79" w:author="Wenyu Chiou" w:date="2026-02-11T21:58:00Z"/>
+              </w:rPr>
+            </w:pPr>
+            <w:ins w:id="80" w:author="Wenyu Chiou" w:date="2026-02-11T21:58:00Z">
+              <w:r>
+                <w:t>0.657</w:t>
+              </w:r>
+            </w:ins>
+          </w:p>
+        </w:tc>
+        <w:tc>
+          <w:tcPr>
+            <w:tcW w:w="1576" w:type="dxa"/>
+            <w:tcBorders>
+              <w:top w:val="single" w:sz="8" w:space="0" w:color="000000"/>
+              <w:left w:val="nil"/>
+              <w:bottom w:val="nil"/>
+              <w:right w:val="nil"/>
+            </w:tcBorders>
+            <w:tcMar>
+              <w:top w:w="15" w:type="dxa"/>
+              <w:left w:w="15" w:type="dxa"/>
+              <w:bottom w:w="0" w:type="dxa"/>
+              <w:right w:w="15" w:type="dxa"/>
+            </w:tcMar>
+            <w:vAlign w:val="center"/>
+            <w:hideMark/>
+          </w:tcPr>
+          <w:p>
+            <w:pPr>
+              <w:spacing w:after="240"/>
+              <w:rPr>
+                <w:ins w:id="81" w:author="Wenyu Chiou" w:date="2026-02-11T21:58:00Z"/>
+              </w:rPr>
+            </w:pPr>
+            <w:ins w:id="82" w:author="Wenyu Chiou" w:date="2026-02-11T21:58:00Z">
+              <w:r>
+                <w:t>0.672</w:t>
+              </w:r>
+            </w:ins>
+          </w:p>
+        </w:tc>
+        <w:tc>
+          <w:tcPr>
+            <w:tcW w:w="1576" w:type="dxa"/>
+            <w:tcBorders>
+              <w:top w:val="single" w:sz="8" w:space="0" w:color="000000"/>
+              <w:left w:val="nil"/>
+              <w:bottom w:val="nil"/>
+              <w:right w:val="nil"/>
+            </w:tcBorders>
+            <w:tcMar>
+              <w:top w:w="15" w:type="dxa"/>
+              <w:left w:w="15" w:type="dxa"/>
+              <w:bottom w:w="0" w:type="dxa"/>
+              <w:right w:w="15" w:type="dxa"/>
+            </w:tcMar>
+            <w:vAlign w:val="center"/>
+            <w:hideMark/>
+          </w:tcPr>
+          <w:p>
+            <w:pPr>
+              <w:spacing w:after="240"/>
+              <w:rPr>
+                <w:ins w:id="83" w:author="Wenyu Chiou" w:date="2026-02-11T21:58:00Z"/>
+              </w:rPr>
+            </w:pPr>
+            <w:ins w:id="84" w:author="Wenyu Chiou" w:date="2026-02-11T21:58:00Z">
+              <w:r>
+                <w:t>0.201</w:t>
+              </w:r>
+            </w:ins>
+          </w:p>
+        </w:tc>
+        <w:tc>
+          <w:tcPr>
+            <w:tcW w:w="1576" w:type="dxa"/>
+            <w:tcBorders>
+              <w:top w:val="single" w:sz="8" w:space="0" w:color="000000"/>
+              <w:left w:val="nil"/>
+              <w:bottom w:val="nil"/>
+              <w:right w:val="nil"/>
+            </w:tcBorders>
+            <w:tcMar>
+              <w:top w:w="15" w:type="dxa"/>
+              <w:left w:w="15" w:type="dxa"/>
+              <w:bottom w:w="0" w:type="dxa"/>
+              <w:right w:w="15" w:type="dxa"/>
+            </w:tcMar>
+            <w:vAlign w:val="center"/>
+            <w:hideMark/>
+          </w:tcPr>
+          <w:p>
+            <w:pPr>
+              <w:spacing w:after="240"/>
+              <w:rPr>
+                <w:ins w:id="85" w:author="Wenyu Chiou" w:date="2026-02-11T21:58:00Z"/>
+              </w:rPr>
+            </w:pPr>
+            <w:ins w:id="86" w:author="Wenyu Chiou" w:date="2026-02-11T21:58:00Z">
+              <w:r>
+                <w:t>0.216</w:t>
+              </w:r>
+            </w:ins>
           </w:p>
         </w:tc>
       </w:tr>
       <w:tr>
         <w:tblPrEx>
+          <w:tblBorders>
+            <w:top w:val="none" w:sz="0" w:space="0" w:color="auto"/>
+            <w:left w:val="none" w:sz="0" w:space="0" w:color="auto"/>
+            <w:bottom w:val="none" w:sz="0" w:space="0" w:color="auto"/>
+            <w:right w:val="none" w:sz="0" w:space="0" w:color="auto"/>
+            <w:insideH w:val="none" w:sz="0" w:space="0" w:color="auto"/>
+            <w:insideV w:val="none" w:sz="0" w:space="0" w:color="auto"/>
+          </w:tblBorders>
           <w:tblCellMar>
-            <w:top w:w="0" w:type="dxa"/>
-            <w:bottom w:w="0" w:type="dxa"/>
+            <w:left w:w="0" w:type="dxa"/>
+            <w:right w:w="0" w:type="dxa"/>
           </w:tblCellMar>
+          <w:tblLook w:val="0600" w:firstRow="0" w:lastRow="0" w:firstColumn="0" w:lastColumn="0" w:noHBand="1" w:noVBand="1"/>
         </w:tblPrEx>
-        <w:tc>
-          <w:tcPr>
-            <w:tcW w:w="1800" w:type="dxa"/>
-            <w:vAlign w:val="center"/>
-          </w:tcPr>
-          <w:p>
-            <w:r>
-              <w:t>Ministral-3B</w:t>
-            </w:r>
-          </w:p>
-        </w:tc>
-        <w:tc>
-          <w:tcPr>
-            <w:tcW w:w="1800" w:type="dxa"/>
-            <w:vAlign w:val="center"/>
-          </w:tcPr>
-          <w:p>
-            <w:r>
-              <w:t>8.48</w:t>
-            </w:r>
-          </w:p>
-        </w:tc>
-        <w:tc>
-          <w:tcPr>
-            <w:tcW w:w="1800" w:type="dxa"/>
-            <w:vAlign w:val="center"/>
-          </w:tcPr>
-          <w:p>
-            <w:r>
-              <w:t>0.29</w:t>
-            </w:r>
-          </w:p>
-        </w:tc>
-        <w:tc>
-          <w:tcPr>
-            <w:tcW w:w="2000" w:type="dxa"/>
-            <w:vAlign w:val="center"/>
-          </w:tcPr>
-          <w:p>
-            <w:r>
-              <w:t>96.6</w:t>
-            </w:r>
-          </w:p>
-        </w:tc>
-        <w:tc>
-          <w:tcPr>
-            <w:tcW w:w="2000" w:type="dxa"/>
-            <w:vAlign w:val="center"/>
-          </w:tcPr>
-          <w:p>
-            <w:r>
-              <w:t>59.2</w:t>
-            </w:r>
+        <w:trPr>
+          <w:trHeight w:val="439"/>
+          <w:ins w:id="87" w:author="Wenyu Chiou" w:date="2026-02-11T21:58:00Z"/>
+        </w:trPr>
+        <w:tc>
+          <w:tcPr>
+            <w:tcW w:w="2597" w:type="dxa"/>
+            <w:gridSpan w:val="2"/>
+            <w:tcBorders>
+              <w:top w:val="nil"/>
+              <w:left w:val="nil"/>
+              <w:bottom w:val="nil"/>
+              <w:right w:val="nil"/>
+            </w:tcBorders>
+            <w:tcMar>
+              <w:top w:w="15" w:type="dxa"/>
+              <w:left w:w="15" w:type="dxa"/>
+              <w:bottom w:w="0" w:type="dxa"/>
+              <w:right w:w="15" w:type="dxa"/>
+            </w:tcMar>
+            <w:vAlign w:val="center"/>
+            <w:hideMark/>
+          </w:tcPr>
+          <w:p>
+            <w:pPr>
+              <w:spacing w:after="240"/>
+              <w:rPr>
+                <w:ins w:id="88" w:author="Wenyu Chiou" w:date="2026-02-11T21:58:00Z"/>
+              </w:rPr>
+            </w:pPr>
+            <w:ins w:id="89" w:author="Wenyu Chiou" w:date="2026-02-11T21:58:00Z">
+              <w:r>
+                <w:t>gemma3_12b</w:t>
+              </w:r>
+            </w:ins>
+          </w:p>
+        </w:tc>
+        <w:tc>
+          <w:tcPr>
+            <w:tcW w:w="1577" w:type="dxa"/>
+            <w:gridSpan w:val="2"/>
+            <w:tcBorders>
+              <w:top w:val="nil"/>
+              <w:left w:val="nil"/>
+              <w:bottom w:val="nil"/>
+              <w:right w:val="nil"/>
+            </w:tcBorders>
+            <w:tcMar>
+              <w:top w:w="15" w:type="dxa"/>
+              <w:left w:w="15" w:type="dxa"/>
+              <w:bottom w:w="0" w:type="dxa"/>
+              <w:right w:w="15" w:type="dxa"/>
+            </w:tcMar>
+            <w:vAlign w:val="center"/>
+            <w:hideMark/>
+          </w:tcPr>
+          <w:p>
+            <w:pPr>
+              <w:spacing w:after="240"/>
+              <w:rPr>
+                <w:ins w:id="90" w:author="Wenyu Chiou" w:date="2026-02-11T21:58:00Z"/>
+              </w:rPr>
+            </w:pPr>
+            <w:ins w:id="91" w:author="Wenyu Chiou" w:date="2026-02-11T21:58:00Z">
+              <w:r>
+                <w:t>4.798</w:t>
+              </w:r>
+            </w:ins>
+          </w:p>
+        </w:tc>
+        <w:tc>
+          <w:tcPr>
+            <w:tcW w:w="1576" w:type="dxa"/>
+            <w:gridSpan w:val="2"/>
+            <w:tcBorders>
+              <w:top w:val="nil"/>
+              <w:left w:val="nil"/>
+              <w:bottom w:val="nil"/>
+              <w:right w:val="nil"/>
+            </w:tcBorders>
+            <w:tcMar>
+              <w:top w:w="15" w:type="dxa"/>
+              <w:left w:w="15" w:type="dxa"/>
+              <w:bottom w:w="0" w:type="dxa"/>
+              <w:right w:w="15" w:type="dxa"/>
+            </w:tcMar>
+            <w:vAlign w:val="center"/>
+            <w:hideMark/>
+          </w:tcPr>
+          <w:p>
+            <w:pPr>
+              <w:spacing w:after="240"/>
+              <w:rPr>
+                <w:ins w:id="92" w:author="Wenyu Chiou" w:date="2026-02-11T21:58:00Z"/>
+              </w:rPr>
+            </w:pPr>
+            <w:ins w:id="93" w:author="Wenyu Chiou" w:date="2026-02-11T21:58:00Z">
+              <w:r>
+                <w:t>0.077</w:t>
+              </w:r>
+            </w:ins>
+          </w:p>
+        </w:tc>
+        <w:tc>
+          <w:tcPr>
+            <w:tcW w:w="1576" w:type="dxa"/>
+            <w:gridSpan w:val="2"/>
+            <w:tcBorders>
+              <w:top w:val="nil"/>
+              <w:left w:val="nil"/>
+              <w:bottom w:val="nil"/>
+              <w:right w:val="nil"/>
+            </w:tcBorders>
+            <w:tcMar>
+              <w:top w:w="15" w:type="dxa"/>
+              <w:left w:w="15" w:type="dxa"/>
+              <w:bottom w:w="0" w:type="dxa"/>
+              <w:right w:w="15" w:type="dxa"/>
+            </w:tcMar>
+            <w:vAlign w:val="center"/>
+            <w:hideMark/>
+          </w:tcPr>
+          <w:p>
+            <w:pPr>
+              <w:spacing w:after="240"/>
+              <w:rPr>
+                <w:ins w:id="94" w:author="Wenyu Chiou" w:date="2026-02-11T21:58:00Z"/>
+              </w:rPr>
+            </w:pPr>
+            <w:ins w:id="95" w:author="Wenyu Chiou" w:date="2026-02-11T21:58:00Z">
+              <w:r>
+                <w:t>0.034</w:t>
+              </w:r>
+            </w:ins>
+          </w:p>
+        </w:tc>
+        <w:tc>
+          <w:tcPr>
+            <w:tcW w:w="1577" w:type="dxa"/>
+            <w:gridSpan w:val="2"/>
+            <w:tcBorders>
+              <w:top w:val="nil"/>
+              <w:left w:val="nil"/>
+              <w:bottom w:val="nil"/>
+              <w:right w:val="nil"/>
+            </w:tcBorders>
+            <w:tcMar>
+              <w:top w:w="15" w:type="dxa"/>
+              <w:left w:w="15" w:type="dxa"/>
+              <w:bottom w:w="0" w:type="dxa"/>
+              <w:right w:w="15" w:type="dxa"/>
+            </w:tcMar>
+            <w:vAlign w:val="center"/>
+            <w:hideMark/>
+          </w:tcPr>
+          <w:p>
+            <w:pPr>
+              <w:spacing w:after="240"/>
+              <w:rPr>
+                <w:ins w:id="96" w:author="Wenyu Chiou" w:date="2026-02-11T21:58:00Z"/>
+              </w:rPr>
+            </w:pPr>
+            <w:ins w:id="97" w:author="Wenyu Chiou" w:date="2026-02-11T21:58:00Z">
+              <w:r>
+                <w:t>-4.721</w:t>
+              </w:r>
+            </w:ins>
+          </w:p>
+        </w:tc>
+        <w:tc>
+          <w:tcPr>
+            <w:tcW w:w="1577" w:type="dxa"/>
+            <w:tcBorders>
+              <w:top w:val="nil"/>
+              <w:left w:val="nil"/>
+              <w:bottom w:val="nil"/>
+              <w:right w:val="nil"/>
+            </w:tcBorders>
+            <w:tcMar>
+              <w:top w:w="15" w:type="dxa"/>
+              <w:left w:w="15" w:type="dxa"/>
+              <w:bottom w:w="0" w:type="dxa"/>
+              <w:right w:w="15" w:type="dxa"/>
+            </w:tcMar>
+            <w:vAlign w:val="center"/>
+            <w:hideMark/>
+          </w:tcPr>
+          <w:p>
+            <w:pPr>
+              <w:spacing w:after="240"/>
+              <w:rPr>
+                <w:ins w:id="98" w:author="Wenyu Chiou" w:date="2026-02-11T21:58:00Z"/>
+              </w:rPr>
+            </w:pPr>
+            <w:ins w:id="99" w:author="Wenyu Chiou" w:date="2026-02-11T21:58:00Z">
+              <w:r>
+                <w:t>-4.764</w:t>
+              </w:r>
+            </w:ins>
+          </w:p>
+        </w:tc>
+        <w:tc>
+          <w:tcPr>
+            <w:tcW w:w="1576" w:type="dxa"/>
+            <w:tcBorders>
+              <w:top w:val="nil"/>
+              <w:left w:val="nil"/>
+              <w:bottom w:val="nil"/>
+              <w:right w:val="nil"/>
+            </w:tcBorders>
+            <w:tcMar>
+              <w:top w:w="15" w:type="dxa"/>
+              <w:left w:w="15" w:type="dxa"/>
+              <w:bottom w:w="0" w:type="dxa"/>
+              <w:right w:w="15" w:type="dxa"/>
+            </w:tcMar>
+            <w:vAlign w:val="center"/>
+            <w:hideMark/>
+          </w:tcPr>
+          <w:p>
+            <w:pPr>
+              <w:spacing w:after="240"/>
+              <w:rPr>
+                <w:ins w:id="100" w:author="Wenyu Chiou" w:date="2026-02-11T21:58:00Z"/>
+              </w:rPr>
+            </w:pPr>
+            <w:ins w:id="101" w:author="Wenyu Chiou" w:date="2026-02-11T21:58:00Z">
+              <w:r>
+                <w:t>0.098</w:t>
+              </w:r>
+            </w:ins>
+          </w:p>
+        </w:tc>
+        <w:tc>
+          <w:tcPr>
+            <w:tcW w:w="1576" w:type="dxa"/>
+            <w:tcBorders>
+              <w:top w:val="nil"/>
+              <w:left w:val="nil"/>
+              <w:bottom w:val="nil"/>
+              <w:right w:val="nil"/>
+            </w:tcBorders>
+            <w:tcMar>
+              <w:top w:w="15" w:type="dxa"/>
+              <w:left w:w="15" w:type="dxa"/>
+              <w:bottom w:w="0" w:type="dxa"/>
+              <w:right w:w="15" w:type="dxa"/>
+            </w:tcMar>
+            <w:vAlign w:val="center"/>
+            <w:hideMark/>
+          </w:tcPr>
+          <w:p>
+            <w:pPr>
+              <w:spacing w:after="240"/>
+              <w:rPr>
+                <w:ins w:id="102" w:author="Wenyu Chiou" w:date="2026-02-11T21:58:00Z"/>
+              </w:rPr>
+            </w:pPr>
+            <w:ins w:id="103" w:author="Wenyu Chiou" w:date="2026-02-11T21:58:00Z">
+              <w:r>
+                <w:t>0.429</w:t>
+              </w:r>
+            </w:ins>
+          </w:p>
+        </w:tc>
+        <w:tc>
+          <w:tcPr>
+            <w:tcW w:w="1576" w:type="dxa"/>
+            <w:tcBorders>
+              <w:top w:val="nil"/>
+              <w:left w:val="nil"/>
+              <w:bottom w:val="nil"/>
+              <w:right w:val="nil"/>
+            </w:tcBorders>
+            <w:tcMar>
+              <w:top w:w="15" w:type="dxa"/>
+              <w:left w:w="15" w:type="dxa"/>
+              <w:bottom w:w="0" w:type="dxa"/>
+              <w:right w:w="15" w:type="dxa"/>
+            </w:tcMar>
+            <w:vAlign w:val="center"/>
+            <w:hideMark/>
+          </w:tcPr>
+          <w:p>
+            <w:pPr>
+              <w:spacing w:after="240"/>
+              <w:rPr>
+                <w:ins w:id="104" w:author="Wenyu Chiou" w:date="2026-02-11T21:58:00Z"/>
+              </w:rPr>
+            </w:pPr>
+            <w:ins w:id="105" w:author="Wenyu Chiou" w:date="2026-02-11T21:58:00Z">
+              <w:r>
+                <w:t>0.382</w:t>
+              </w:r>
+            </w:ins>
+          </w:p>
+        </w:tc>
+        <w:tc>
+          <w:tcPr>
+            <w:tcW w:w="1576" w:type="dxa"/>
+            <w:tcBorders>
+              <w:top w:val="nil"/>
+              <w:left w:val="nil"/>
+              <w:bottom w:val="nil"/>
+              <w:right w:val="nil"/>
+            </w:tcBorders>
+            <w:tcMar>
+              <w:top w:w="15" w:type="dxa"/>
+              <w:left w:w="15" w:type="dxa"/>
+              <w:bottom w:w="0" w:type="dxa"/>
+              <w:right w:w="15" w:type="dxa"/>
+            </w:tcMar>
+            <w:vAlign w:val="center"/>
+            <w:hideMark/>
+          </w:tcPr>
+          <w:p>
+            <w:pPr>
+              <w:spacing w:after="240"/>
+              <w:rPr>
+                <w:ins w:id="106" w:author="Wenyu Chiou" w:date="2026-02-11T21:58:00Z"/>
+              </w:rPr>
+            </w:pPr>
+            <w:ins w:id="107" w:author="Wenyu Chiou" w:date="2026-02-11T21:58:00Z">
+              <w:r>
+                <w:t>0.331</w:t>
+              </w:r>
+            </w:ins>
+          </w:p>
+        </w:tc>
+        <w:tc>
+          <w:tcPr>
+            <w:tcW w:w="1576" w:type="dxa"/>
+            <w:tcBorders>
+              <w:top w:val="nil"/>
+              <w:left w:val="nil"/>
+              <w:bottom w:val="nil"/>
+              <w:right w:val="nil"/>
+            </w:tcBorders>
+            <w:tcMar>
+              <w:top w:w="15" w:type="dxa"/>
+              <w:left w:w="15" w:type="dxa"/>
+              <w:bottom w:w="0" w:type="dxa"/>
+              <w:right w:w="15" w:type="dxa"/>
+            </w:tcMar>
+            <w:vAlign w:val="center"/>
+            <w:hideMark/>
+          </w:tcPr>
+          <w:p>
+            <w:pPr>
+              <w:spacing w:after="240"/>
+              <w:rPr>
+                <w:ins w:id="108" w:author="Wenyu Chiou" w:date="2026-02-11T21:58:00Z"/>
+              </w:rPr>
+            </w:pPr>
+            <w:ins w:id="109" w:author="Wenyu Chiou" w:date="2026-02-11T21:58:00Z">
+              <w:r>
+                <w:t>0.284</w:t>
+              </w:r>
+            </w:ins>
           </w:p>
         </w:tc>
       </w:tr>
       <w:tr>
         <w:tblPrEx>
+          <w:tblBorders>
+            <w:top w:val="none" w:sz="0" w:space="0" w:color="auto"/>
+            <w:left w:val="none" w:sz="0" w:space="0" w:color="auto"/>
+            <w:bottom w:val="none" w:sz="0" w:space="0" w:color="auto"/>
+            <w:right w:val="none" w:sz="0" w:space="0" w:color="auto"/>
+            <w:insideH w:val="none" w:sz="0" w:space="0" w:color="auto"/>
+            <w:insideV w:val="none" w:sz="0" w:space="0" w:color="auto"/>
+          </w:tblBorders>
           <w:tblCellMar>
-            <w:top w:w="0" w:type="dxa"/>
-            <w:bottom w:w="0" w:type="dxa"/>
+            <w:left w:w="0" w:type="dxa"/>
+            <w:right w:w="0" w:type="dxa"/>
           </w:tblCellMar>
+          <w:tblLook w:val="0600" w:firstRow="0" w:lastRow="0" w:firstColumn="0" w:lastColumn="0" w:noHBand="1" w:noVBand="1"/>
         </w:tblPrEx>
-        <w:tc>
-          <w:tcPr>
-            <w:tcW w:w="1800" w:type="dxa"/>
-            <w:vAlign w:val="center"/>
-          </w:tcPr>
-          <w:p>
-            <w:r>
-              <w:t>Ministral-8B</w:t>
-            </w:r>
-          </w:p>
-        </w:tc>
-        <w:tc>
-          <w:tcPr>
-            <w:tcW w:w="1800" w:type="dxa"/>
-            <w:vAlign w:val="center"/>
-          </w:tcPr>
-          <w:p>
-            <w:r>
-              <w:t>1.11</w:t>
-            </w:r>
-          </w:p>
-        </w:tc>
-        <w:tc>
-          <w:tcPr>
-            <w:tcW w:w="1800" w:type="dxa"/>
-            <w:vAlign w:val="center"/>
-          </w:tcPr>
-          <w:p>
-            <w:r>
-              <w:t>0.00</w:t>
-            </w:r>
-          </w:p>
-        </w:tc>
-        <w:tc>
-          <w:tcPr>
-            <w:tcW w:w="2000" w:type="dxa"/>
-            <w:vAlign w:val="center"/>
-          </w:tcPr>
-          <w:p>
-            <w:r>
-              <w:t>100.0</w:t>
-            </w:r>
-          </w:p>
-        </w:tc>
-        <w:tc>
-          <w:tcPr>
-            <w:tcW w:w="2000" w:type="dxa"/>
-            <w:vAlign w:val="center"/>
-          </w:tcPr>
-          <w:p>
-            <w:r>
-              <w:t>-15.5</w:t>
-            </w:r>
+        <w:trPr>
+          <w:trHeight w:val="439"/>
+          <w:ins w:id="110" w:author="Wenyu Chiou" w:date="2026-02-11T21:58:00Z"/>
+        </w:trPr>
+        <w:tc>
+          <w:tcPr>
+            <w:tcW w:w="2597" w:type="dxa"/>
+            <w:gridSpan w:val="2"/>
+            <w:tcBorders>
+              <w:top w:val="nil"/>
+              <w:left w:val="nil"/>
+              <w:bottom w:val="nil"/>
+              <w:right w:val="nil"/>
+            </w:tcBorders>
+            <w:tcMar>
+              <w:top w:w="15" w:type="dxa"/>
+              <w:left w:w="15" w:type="dxa"/>
+              <w:bottom w:w="0" w:type="dxa"/>
+              <w:right w:w="15" w:type="dxa"/>
+            </w:tcMar>
+            <w:vAlign w:val="center"/>
+            <w:hideMark/>
+          </w:tcPr>
+          <w:p>
+            <w:pPr>
+              <w:spacing w:after="240"/>
+              <w:rPr>
+                <w:ins w:id="111" w:author="Wenyu Chiou" w:date="2026-02-11T21:58:00Z"/>
+              </w:rPr>
+            </w:pPr>
+            <w:ins w:id="112" w:author="Wenyu Chiou" w:date="2026-02-11T21:58:00Z">
+              <w:r>
+                <w:t>gemma3_27b</w:t>
+              </w:r>
+            </w:ins>
+          </w:p>
+        </w:tc>
+        <w:tc>
+          <w:tcPr>
+            <w:tcW w:w="1577" w:type="dxa"/>
+            <w:gridSpan w:val="2"/>
+            <w:tcBorders>
+              <w:top w:val="nil"/>
+              <w:left w:val="nil"/>
+              <w:bottom w:val="nil"/>
+              <w:right w:val="nil"/>
+            </w:tcBorders>
+            <w:tcMar>
+              <w:top w:w="15" w:type="dxa"/>
+              <w:left w:w="15" w:type="dxa"/>
+              <w:bottom w:w="0" w:type="dxa"/>
+              <w:right w:w="15" w:type="dxa"/>
+            </w:tcMar>
+            <w:vAlign w:val="center"/>
+            <w:hideMark/>
+          </w:tcPr>
+          <w:p>
+            <w:pPr>
+              <w:spacing w:after="240"/>
+              <w:rPr>
+                <w:ins w:id="113" w:author="Wenyu Chiou" w:date="2026-02-11T21:58:00Z"/>
+              </w:rPr>
+            </w:pPr>
+            <w:ins w:id="114" w:author="Wenyu Chiou" w:date="2026-02-11T21:58:00Z">
+              <w:r>
+                <w:t>8.967</w:t>
+              </w:r>
+            </w:ins>
+          </w:p>
+        </w:tc>
+        <w:tc>
+          <w:tcPr>
+            <w:tcW w:w="1576" w:type="dxa"/>
+            <w:gridSpan w:val="2"/>
+            <w:tcBorders>
+              <w:top w:val="nil"/>
+              <w:left w:val="nil"/>
+              <w:bottom w:val="nil"/>
+              <w:right w:val="nil"/>
+            </w:tcBorders>
+            <w:tcMar>
+              <w:top w:w="15" w:type="dxa"/>
+              <w:left w:w="15" w:type="dxa"/>
+              <w:bottom w:w="0" w:type="dxa"/>
+              <w:right w:w="15" w:type="dxa"/>
+            </w:tcMar>
+            <w:vAlign w:val="center"/>
+            <w:hideMark/>
+          </w:tcPr>
+          <w:p>
+            <w:pPr>
+              <w:spacing w:after="240"/>
+              <w:rPr>
+                <w:ins w:id="115" w:author="Wenyu Chiou" w:date="2026-02-11T21:58:00Z"/>
+              </w:rPr>
+            </w:pPr>
+            <w:ins w:id="116" w:author="Wenyu Chiou" w:date="2026-02-11T21:58:00Z">
+              <w:r>
+                <w:t>0</w:t>
+              </w:r>
+            </w:ins>
+          </w:p>
+        </w:tc>
+        <w:tc>
+          <w:tcPr>
+            <w:tcW w:w="1576" w:type="dxa"/>
+            <w:gridSpan w:val="2"/>
+            <w:tcBorders>
+              <w:top w:val="nil"/>
+              <w:left w:val="nil"/>
+              <w:bottom w:val="nil"/>
+              <w:right w:val="nil"/>
+            </w:tcBorders>
+            <w:tcMar>
+              <w:top w:w="15" w:type="dxa"/>
+              <w:left w:w="15" w:type="dxa"/>
+              <w:bottom w:w="0" w:type="dxa"/>
+              <w:right w:w="15" w:type="dxa"/>
+            </w:tcMar>
+            <w:vAlign w:val="center"/>
+            <w:hideMark/>
+          </w:tcPr>
+          <w:p>
+            <w:pPr>
+              <w:spacing w:after="240"/>
+              <w:rPr>
+                <w:ins w:id="117" w:author="Wenyu Chiou" w:date="2026-02-11T21:58:00Z"/>
+              </w:rPr>
+            </w:pPr>
+            <w:ins w:id="118" w:author="Wenyu Chiou" w:date="2026-02-11T21:58:00Z">
+              <w:r>
+                <w:t>0</w:t>
+              </w:r>
+            </w:ins>
+          </w:p>
+        </w:tc>
+        <w:tc>
+          <w:tcPr>
+            <w:tcW w:w="1577" w:type="dxa"/>
+            <w:gridSpan w:val="2"/>
+            <w:tcBorders>
+              <w:top w:val="nil"/>
+              <w:left w:val="nil"/>
+              <w:bottom w:val="nil"/>
+              <w:right w:val="nil"/>
+            </w:tcBorders>
+            <w:tcMar>
+              <w:top w:w="15" w:type="dxa"/>
+              <w:left w:w="15" w:type="dxa"/>
+              <w:bottom w:w="0" w:type="dxa"/>
+              <w:right w:w="15" w:type="dxa"/>
+            </w:tcMar>
+            <w:vAlign w:val="center"/>
+            <w:hideMark/>
+          </w:tcPr>
+          <w:p>
+            <w:pPr>
+              <w:spacing w:after="240"/>
+              <w:rPr>
+                <w:ins w:id="119" w:author="Wenyu Chiou" w:date="2026-02-11T21:58:00Z"/>
+              </w:rPr>
+            </w:pPr>
+            <w:ins w:id="120" w:author="Wenyu Chiou" w:date="2026-02-11T21:58:00Z">
+              <w:r>
+                <w:t>-8.967</w:t>
+              </w:r>
+            </w:ins>
+          </w:p>
+        </w:tc>
+        <w:tc>
+          <w:tcPr>
+            <w:tcW w:w="1577" w:type="dxa"/>
+            <w:tcBorders>
+              <w:top w:val="nil"/>
+              <w:left w:val="nil"/>
+              <w:bottom w:val="nil"/>
+              <w:right w:val="nil"/>
+            </w:tcBorders>
+            <w:tcMar>
+              <w:top w:w="15" w:type="dxa"/>
+              <w:left w:w="15" w:type="dxa"/>
+              <w:bottom w:w="0" w:type="dxa"/>
+              <w:right w:w="15" w:type="dxa"/>
+            </w:tcMar>
+            <w:vAlign w:val="center"/>
+            <w:hideMark/>
+          </w:tcPr>
+          <w:p>
+            <w:pPr>
+              <w:spacing w:after="240"/>
+              <w:rPr>
+                <w:ins w:id="121" w:author="Wenyu Chiou" w:date="2026-02-11T21:58:00Z"/>
+              </w:rPr>
+            </w:pPr>
+            <w:ins w:id="122" w:author="Wenyu Chiou" w:date="2026-02-11T21:58:00Z">
+              <w:r>
+                <w:t>-8.967</w:t>
+              </w:r>
+            </w:ins>
+          </w:p>
+        </w:tc>
+        <w:tc>
+          <w:tcPr>
+            <w:tcW w:w="1576" w:type="dxa"/>
+            <w:tcBorders>
+              <w:top w:val="nil"/>
+              <w:left w:val="nil"/>
+              <w:bottom w:val="nil"/>
+              <w:right w:val="nil"/>
+            </w:tcBorders>
+            <w:tcMar>
+              <w:top w:w="15" w:type="dxa"/>
+              <w:left w:w="15" w:type="dxa"/>
+              <w:bottom w:w="0" w:type="dxa"/>
+              <w:right w:w="15" w:type="dxa"/>
+            </w:tcMar>
+            <w:vAlign w:val="center"/>
+            <w:hideMark/>
+          </w:tcPr>
+          <w:p>
+            <w:pPr>
+              <w:spacing w:after="240"/>
+              <w:rPr>
+                <w:ins w:id="123" w:author="Wenyu Chiou" w:date="2026-02-11T21:58:00Z"/>
+              </w:rPr>
+            </w:pPr>
+            <w:ins w:id="124" w:author="Wenyu Chiou" w:date="2026-02-11T21:58:00Z">
+              <w:r>
+                <w:t>0.567</w:t>
+              </w:r>
+            </w:ins>
+          </w:p>
+        </w:tc>
+        <w:tc>
+          <w:tcPr>
+            <w:tcW w:w="1576" w:type="dxa"/>
+            <w:tcBorders>
+              <w:top w:val="nil"/>
+              <w:left w:val="nil"/>
+              <w:bottom w:val="nil"/>
+              <w:right w:val="nil"/>
+            </w:tcBorders>
+            <w:tcMar>
+              <w:top w:w="15" w:type="dxa"/>
+              <w:left w:w="15" w:type="dxa"/>
+              <w:bottom w:w="0" w:type="dxa"/>
+              <w:right w:w="15" w:type="dxa"/>
+            </w:tcMar>
+            <w:vAlign w:val="center"/>
+            <w:hideMark/>
+          </w:tcPr>
+          <w:p>
+            <w:pPr>
+              <w:spacing w:after="240"/>
+              <w:rPr>
+                <w:ins w:id="125" w:author="Wenyu Chiou" w:date="2026-02-11T21:58:00Z"/>
+              </w:rPr>
+            </w:pPr>
+            <w:ins w:id="126" w:author="Wenyu Chiou" w:date="2026-02-11T21:58:00Z">
+              <w:r>
+                <w:t>0.562</w:t>
+              </w:r>
+            </w:ins>
+          </w:p>
+        </w:tc>
+        <w:tc>
+          <w:tcPr>
+            <w:tcW w:w="1576" w:type="dxa"/>
+            <w:tcBorders>
+              <w:top w:val="nil"/>
+              <w:left w:val="nil"/>
+              <w:bottom w:val="nil"/>
+              <w:right w:val="nil"/>
+            </w:tcBorders>
+            <w:tcMar>
+              <w:top w:w="15" w:type="dxa"/>
+              <w:left w:w="15" w:type="dxa"/>
+              <w:bottom w:w="0" w:type="dxa"/>
+              <w:right w:w="15" w:type="dxa"/>
+            </w:tcMar>
+            <w:vAlign w:val="center"/>
+            <w:hideMark/>
+          </w:tcPr>
+          <w:p>
+            <w:pPr>
+              <w:spacing w:after="240"/>
+              <w:rPr>
+                <w:ins w:id="127" w:author="Wenyu Chiou" w:date="2026-02-11T21:58:00Z"/>
+              </w:rPr>
+            </w:pPr>
+            <w:ins w:id="128" w:author="Wenyu Chiou" w:date="2026-02-11T21:58:00Z">
+              <w:r>
+                <w:t>0.609</w:t>
+              </w:r>
+            </w:ins>
+          </w:p>
+        </w:tc>
+        <w:tc>
+          <w:tcPr>
+            <w:tcW w:w="1576" w:type="dxa"/>
+            <w:tcBorders>
+              <w:top w:val="nil"/>
+              <w:left w:val="nil"/>
+              <w:bottom w:val="nil"/>
+              <w:right w:val="nil"/>
+            </w:tcBorders>
+            <w:tcMar>
+              <w:top w:w="15" w:type="dxa"/>
+              <w:left w:w="15" w:type="dxa"/>
+              <w:bottom w:w="0" w:type="dxa"/>
+              <w:right w:w="15" w:type="dxa"/>
+            </w:tcMar>
+            <w:vAlign w:val="center"/>
+            <w:hideMark/>
+          </w:tcPr>
+          <w:p>
+            <w:pPr>
+              <w:spacing w:after="240"/>
+              <w:rPr>
+                <w:ins w:id="129" w:author="Wenyu Chiou" w:date="2026-02-11T21:58:00Z"/>
+              </w:rPr>
+            </w:pPr>
+            <w:ins w:id="130" w:author="Wenyu Chiou" w:date="2026-02-11T21:58:00Z">
+              <w:r>
+                <w:t>-0.005</w:t>
+              </w:r>
+            </w:ins>
+          </w:p>
+        </w:tc>
+        <w:tc>
+          <w:tcPr>
+            <w:tcW w:w="1576" w:type="dxa"/>
+            <w:tcBorders>
+              <w:top w:val="nil"/>
+              <w:left w:val="nil"/>
+              <w:bottom w:val="nil"/>
+              <w:right w:val="nil"/>
+            </w:tcBorders>
+            <w:tcMar>
+              <w:top w:w="15" w:type="dxa"/>
+              <w:left w:w="15" w:type="dxa"/>
+              <w:bottom w:w="0" w:type="dxa"/>
+              <w:right w:w="15" w:type="dxa"/>
+            </w:tcMar>
+            <w:vAlign w:val="center"/>
+            <w:hideMark/>
+          </w:tcPr>
+          <w:p>
+            <w:pPr>
+              <w:spacing w:after="240"/>
+              <w:rPr>
+                <w:ins w:id="131" w:author="Wenyu Chiou" w:date="2026-02-11T21:58:00Z"/>
+              </w:rPr>
+            </w:pPr>
+            <w:ins w:id="132" w:author="Wenyu Chiou" w:date="2026-02-11T21:58:00Z">
+              <w:r>
+                <w:t>0.042</w:t>
+              </w:r>
+            </w:ins>
           </w:p>
         </w:tc>
       </w:tr>
       <w:tr>
         <w:tblPrEx>
+          <w:tblBorders>
+            <w:top w:val="none" w:sz="0" w:space="0" w:color="auto"/>
+            <w:left w:val="none" w:sz="0" w:space="0" w:color="auto"/>
+            <w:bottom w:val="none" w:sz="0" w:space="0" w:color="auto"/>
+            <w:right w:val="none" w:sz="0" w:space="0" w:color="auto"/>
+            <w:insideH w:val="none" w:sz="0" w:space="0" w:color="auto"/>
+            <w:insideV w:val="none" w:sz="0" w:space="0" w:color="auto"/>
+          </w:tblBorders>
           <w:tblCellMar>
-            <w:top w:w="0" w:type="dxa"/>
-            <w:bottom w:w="0" w:type="dxa"/>
+            <w:left w:w="0" w:type="dxa"/>
+            <w:right w:w="0" w:type="dxa"/>
           </w:tblCellMar>
+          <w:tblLook w:val="0600" w:firstRow="0" w:lastRow="0" w:firstColumn="0" w:lastColumn="0" w:noHBand="1" w:noVBand="1"/>
         </w:tblPrEx>
-        <w:tc>
-          <w:tcPr>
-            <w:tcW w:w="1800" w:type="dxa"/>
-            <w:vAlign w:val="center"/>
-          </w:tcPr>
-          <w:p>
-            <w:r>
-              <w:t>Ministral-14B</w:t>
-            </w:r>
-          </w:p>
-        </w:tc>
-        <w:tc>
-          <w:tcPr>
-            <w:tcW w:w="1800" w:type="dxa"/>
-            <w:vAlign w:val="center"/>
-          </w:tcPr>
-          <w:p>
-            <w:r>
-              <w:t>1.81</w:t>
-            </w:r>
-          </w:p>
-        </w:tc>
-        <w:tc>
-          <w:tcPr>
-            <w:tcW w:w="1800" w:type="dxa"/>
-            <w:vAlign w:val="center"/>
-          </w:tcPr>
-          <w:p>
-            <w:r>
-              <w:t>0.00</w:t>
-            </w:r>
-          </w:p>
-        </w:tc>
-        <w:tc>
-          <w:tcPr>
-            <w:tcW w:w="2000" w:type="dxa"/>
-            <w:vAlign w:val="center"/>
-          </w:tcPr>
-          <w:p>
-            <w:r>
-              <w:t>100.0</w:t>
-            </w:r>
-          </w:p>
-        </w:tc>
-        <w:tc>
-          <w:tcPr>
-            <w:tcW w:w="2000" w:type="dxa"/>
-            <w:vAlign w:val="center"/>
-          </w:tcPr>
-          <w:p>
-            <w:r>
-              <w:t>44.0</w:t>
-            </w:r>
+        <w:trPr>
+          <w:trHeight w:val="439"/>
+          <w:ins w:id="133" w:author="Wenyu Chiou" w:date="2026-02-11T21:58:00Z"/>
+        </w:trPr>
+        <w:tc>
+          <w:tcPr>
+            <w:tcW w:w="2597" w:type="dxa"/>
+            <w:gridSpan w:val="2"/>
+            <w:tcBorders>
+              <w:top w:val="nil"/>
+              <w:left w:val="nil"/>
+              <w:bottom w:val="nil"/>
+              <w:right w:val="nil"/>
+            </w:tcBorders>
+            <w:tcMar>
+              <w:top w:w="15" w:type="dxa"/>
+              <w:left w:w="15" w:type="dxa"/>
+              <w:bottom w:w="0" w:type="dxa"/>
+              <w:right w:w="15" w:type="dxa"/>
+            </w:tcMar>
+            <w:vAlign w:val="center"/>
+            <w:hideMark/>
+          </w:tcPr>
+          <w:p>
+            <w:pPr>
+              <w:spacing w:after="240"/>
+              <w:rPr>
+                <w:ins w:id="134" w:author="Wenyu Chiou" w:date="2026-02-11T21:58:00Z"/>
+              </w:rPr>
+            </w:pPr>
+            <w:ins w:id="135" w:author="Wenyu Chiou" w:date="2026-02-11T21:58:00Z">
+              <w:r>
+                <w:t>ministral3_3b</w:t>
+              </w:r>
+            </w:ins>
+          </w:p>
+        </w:tc>
+        <w:tc>
+          <w:tcPr>
+            <w:tcW w:w="1577" w:type="dxa"/>
+            <w:gridSpan w:val="2"/>
+            <w:tcBorders>
+              <w:top w:val="nil"/>
+              <w:left w:val="nil"/>
+              <w:bottom w:val="nil"/>
+              <w:right w:val="nil"/>
+            </w:tcBorders>
+            <w:tcMar>
+              <w:top w:w="15" w:type="dxa"/>
+              <w:left w:w="15" w:type="dxa"/>
+              <w:bottom w:w="0" w:type="dxa"/>
+              <w:right w:w="15" w:type="dxa"/>
+            </w:tcMar>
+            <w:vAlign w:val="center"/>
+            <w:hideMark/>
+          </w:tcPr>
+          <w:p>
+            <w:pPr>
+              <w:spacing w:after="240"/>
+              <w:rPr>
+                <w:ins w:id="136" w:author="Wenyu Chiou" w:date="2026-02-11T21:58:00Z"/>
+              </w:rPr>
+            </w:pPr>
+            <w:ins w:id="137" w:author="Wenyu Chiou" w:date="2026-02-11T21:58:00Z">
+              <w:r>
+                <w:t>20.219</w:t>
+              </w:r>
+            </w:ins>
+          </w:p>
+        </w:tc>
+        <w:tc>
+          <w:tcPr>
+            <w:tcW w:w="1576" w:type="dxa"/>
+            <w:gridSpan w:val="2"/>
+            <w:tcBorders>
+              <w:top w:val="nil"/>
+              <w:left w:val="nil"/>
+              <w:bottom w:val="nil"/>
+              <w:right w:val="nil"/>
+            </w:tcBorders>
+            <w:tcMar>
+              <w:top w:w="15" w:type="dxa"/>
+              <w:left w:w="15" w:type="dxa"/>
+              <w:bottom w:w="0" w:type="dxa"/>
+              <w:right w:w="15" w:type="dxa"/>
+            </w:tcMar>
+            <w:vAlign w:val="center"/>
+            <w:hideMark/>
+          </w:tcPr>
+          <w:p>
+            <w:pPr>
+              <w:spacing w:after="240"/>
+              <w:rPr>
+                <w:ins w:id="138" w:author="Wenyu Chiou" w:date="2026-02-11T21:58:00Z"/>
+              </w:rPr>
+            </w:pPr>
+            <w:ins w:id="139" w:author="Wenyu Chiou" w:date="2026-02-11T21:58:00Z">
+              <w:r>
+                <w:t>0.796</w:t>
+              </w:r>
+            </w:ins>
+          </w:p>
+        </w:tc>
+        <w:tc>
+          <w:tcPr>
+            <w:tcW w:w="1576" w:type="dxa"/>
+            <w:gridSpan w:val="2"/>
+            <w:tcBorders>
+              <w:top w:val="nil"/>
+              <w:left w:val="nil"/>
+              <w:bottom w:val="nil"/>
+              <w:right w:val="nil"/>
+            </w:tcBorders>
+            <w:tcMar>
+              <w:top w:w="15" w:type="dxa"/>
+              <w:left w:w="15" w:type="dxa"/>
+              <w:bottom w:w="0" w:type="dxa"/>
+              <w:right w:w="15" w:type="dxa"/>
+            </w:tcMar>
+            <w:vAlign w:val="center"/>
+            <w:hideMark/>
+          </w:tcPr>
+          <w:p>
+            <w:pPr>
+              <w:spacing w:after="240"/>
+              <w:rPr>
+                <w:ins w:id="140" w:author="Wenyu Chiou" w:date="2026-02-11T21:58:00Z"/>
+              </w:rPr>
+            </w:pPr>
+            <w:ins w:id="141" w:author="Wenyu Chiou" w:date="2026-02-11T21:58:00Z">
+              <w:r>
+                <w:t>0.065</w:t>
+              </w:r>
+            </w:ins>
+          </w:p>
+        </w:tc>
+        <w:tc>
+          <w:tcPr>
+            <w:tcW w:w="1577" w:type="dxa"/>
+            <w:gridSpan w:val="2"/>
+            <w:tcBorders>
+              <w:top w:val="nil"/>
+              <w:left w:val="nil"/>
+              <w:bottom w:val="nil"/>
+              <w:right w:val="nil"/>
+            </w:tcBorders>
+            <w:tcMar>
+              <w:top w:w="15" w:type="dxa"/>
+              <w:left w:w="15" w:type="dxa"/>
+              <w:bottom w:w="0" w:type="dxa"/>
+              <w:right w:w="15" w:type="dxa"/>
+            </w:tcMar>
+            <w:vAlign w:val="center"/>
+            <w:hideMark/>
+          </w:tcPr>
+          <w:p>
+            <w:pPr>
+              <w:spacing w:after="240"/>
+              <w:rPr>
+                <w:ins w:id="142" w:author="Wenyu Chiou" w:date="2026-02-11T21:58:00Z"/>
+              </w:rPr>
+            </w:pPr>
+            <w:ins w:id="143" w:author="Wenyu Chiou" w:date="2026-02-11T21:58:00Z">
+              <w:r>
+                <w:t>-19.423</w:t>
+              </w:r>
+            </w:ins>
+          </w:p>
+        </w:tc>
+        <w:tc>
+          <w:tcPr>
+            <w:tcW w:w="1577" w:type="dxa"/>
+            <w:tcBorders>
+              <w:top w:val="nil"/>
+              <w:left w:val="nil"/>
+              <w:bottom w:val="nil"/>
+              <w:right w:val="nil"/>
+            </w:tcBorders>
+            <w:tcMar>
+              <w:top w:w="15" w:type="dxa"/>
+              <w:left w:w="15" w:type="dxa"/>
+              <w:bottom w:w="0" w:type="dxa"/>
+              <w:right w:w="15" w:type="dxa"/>
+            </w:tcMar>
+            <w:vAlign w:val="center"/>
+            <w:hideMark/>
+          </w:tcPr>
+          <w:p>
+            <w:pPr>
+              <w:spacing w:after="240"/>
+              <w:rPr>
+                <w:ins w:id="144" w:author="Wenyu Chiou" w:date="2026-02-11T21:58:00Z"/>
+              </w:rPr>
+            </w:pPr>
+            <w:ins w:id="145" w:author="Wenyu Chiou" w:date="2026-02-11T21:58:00Z">
+              <w:r>
+                <w:t>-20.154</w:t>
+              </w:r>
+            </w:ins>
+          </w:p>
+        </w:tc>
+        <w:tc>
+          <w:tcPr>
+            <w:tcW w:w="1576" w:type="dxa"/>
+            <w:tcBorders>
+              <w:top w:val="nil"/>
+              <w:left w:val="nil"/>
+              <w:bottom w:val="nil"/>
+              <w:right w:val="nil"/>
+            </w:tcBorders>
+            <w:tcMar>
+              <w:top w:w="15" w:type="dxa"/>
+              <w:left w:w="15" w:type="dxa"/>
+              <w:bottom w:w="0" w:type="dxa"/>
+              <w:right w:w="15" w:type="dxa"/>
+            </w:tcMar>
+            <w:vAlign w:val="center"/>
+            <w:hideMark/>
+          </w:tcPr>
+          <w:p>
+            <w:pPr>
+              <w:spacing w:after="240"/>
+              <w:rPr>
+                <w:ins w:id="146" w:author="Wenyu Chiou" w:date="2026-02-11T21:58:00Z"/>
+              </w:rPr>
+            </w:pPr>
+            <w:ins w:id="147" w:author="Wenyu Chiou" w:date="2026-02-11T21:58:00Z">
+              <w:r>
+                <w:t>0.197</w:t>
+              </w:r>
+            </w:ins>
+          </w:p>
+        </w:tc>
+        <w:tc>
+          <w:tcPr>
+            <w:tcW w:w="1576" w:type="dxa"/>
+            <w:tcBorders>
+              <w:top w:val="nil"/>
+              <w:left w:val="nil"/>
+              <w:bottom w:val="nil"/>
+              <w:right w:val="nil"/>
+            </w:tcBorders>
+            <w:tcMar>
+              <w:top w:w="15" w:type="dxa"/>
+              <w:left w:w="15" w:type="dxa"/>
+              <w:bottom w:w="0" w:type="dxa"/>
+              <w:right w:w="15" w:type="dxa"/>
+            </w:tcMar>
+            <w:vAlign w:val="center"/>
+            <w:hideMark/>
+          </w:tcPr>
+          <w:p>
+            <w:pPr>
+              <w:spacing w:after="240"/>
+              <w:rPr>
+                <w:ins w:id="148" w:author="Wenyu Chiou" w:date="2026-02-11T21:58:00Z"/>
+              </w:rPr>
+            </w:pPr>
+            <w:ins w:id="149" w:author="Wenyu Chiou" w:date="2026-02-11T21:58:00Z">
+              <w:r>
+                <w:t>0.636</w:t>
+              </w:r>
+            </w:ins>
+          </w:p>
+        </w:tc>
+        <w:tc>
+          <w:tcPr>
+            <w:tcW w:w="1576" w:type="dxa"/>
+            <w:tcBorders>
+              <w:top w:val="nil"/>
+              <w:left w:val="nil"/>
+              <w:bottom w:val="nil"/>
+              <w:right w:val="nil"/>
+            </w:tcBorders>
+            <w:tcMar>
+              <w:top w:w="15" w:type="dxa"/>
+              <w:left w:w="15" w:type="dxa"/>
+              <w:bottom w:w="0" w:type="dxa"/>
+              <w:right w:w="15" w:type="dxa"/>
+            </w:tcMar>
+            <w:vAlign w:val="center"/>
+            <w:hideMark/>
+          </w:tcPr>
+          <w:p>
+            <w:pPr>
+              <w:spacing w:after="240"/>
+              <w:rPr>
+                <w:ins w:id="150" w:author="Wenyu Chiou" w:date="2026-02-11T21:58:00Z"/>
+              </w:rPr>
+            </w:pPr>
+            <w:ins w:id="151" w:author="Wenyu Chiou" w:date="2026-02-11T21:58:00Z">
+              <w:r>
+                <w:t>0.594</w:t>
+              </w:r>
+            </w:ins>
+          </w:p>
+        </w:tc>
+        <w:tc>
+          <w:tcPr>
+            <w:tcW w:w="1576" w:type="dxa"/>
+            <w:tcBorders>
+              <w:top w:val="nil"/>
+              <w:left w:val="nil"/>
+              <w:bottom w:val="nil"/>
+              <w:right w:val="nil"/>
+            </w:tcBorders>
+            <w:tcMar>
+              <w:top w:w="15" w:type="dxa"/>
+              <w:left w:w="15" w:type="dxa"/>
+              <w:bottom w:w="0" w:type="dxa"/>
+              <w:right w:w="15" w:type="dxa"/>
+            </w:tcMar>
+            <w:vAlign w:val="center"/>
+            <w:hideMark/>
+          </w:tcPr>
+          <w:p>
+            <w:pPr>
+              <w:spacing w:after="240"/>
+              <w:rPr>
+                <w:ins w:id="152" w:author="Wenyu Chiou" w:date="2026-02-11T21:58:00Z"/>
+              </w:rPr>
+            </w:pPr>
+            <w:ins w:id="153" w:author="Wenyu Chiou" w:date="2026-02-11T21:58:00Z">
+              <w:r>
+                <w:t>0.439</w:t>
+              </w:r>
+            </w:ins>
+          </w:p>
+        </w:tc>
+        <w:tc>
+          <w:tcPr>
+            <w:tcW w:w="1576" w:type="dxa"/>
+            <w:tcBorders>
+              <w:top w:val="nil"/>
+              <w:left w:val="nil"/>
+              <w:bottom w:val="nil"/>
+              <w:right w:val="nil"/>
+            </w:tcBorders>
+            <w:tcMar>
+              <w:top w:w="15" w:type="dxa"/>
+              <w:left w:w="15" w:type="dxa"/>
+              <w:bottom w:w="0" w:type="dxa"/>
+              <w:right w:w="15" w:type="dxa"/>
+            </w:tcMar>
+            <w:vAlign w:val="center"/>
+            <w:hideMark/>
+          </w:tcPr>
+          <w:p>
+            <w:pPr>
+              <w:spacing w:after="240"/>
+              <w:rPr>
+                <w:ins w:id="154" w:author="Wenyu Chiou" w:date="2026-02-11T21:58:00Z"/>
+              </w:rPr>
+            </w:pPr>
+            <w:ins w:id="155" w:author="Wenyu Chiou" w:date="2026-02-11T21:58:00Z">
+              <w:r>
+                <w:t>0.397</w:t>
+              </w:r>
+            </w:ins>
+          </w:p>
+        </w:tc>
+      </w:tr>
+      <w:tr>
+        <w:tblPrEx>
+          <w:tblBorders>
+            <w:top w:val="none" w:sz="0" w:space="0" w:color="auto"/>
+            <w:left w:val="none" w:sz="0" w:space="0" w:color="auto"/>
+            <w:bottom w:val="none" w:sz="0" w:space="0" w:color="auto"/>
+            <w:right w:val="none" w:sz="0" w:space="0" w:color="auto"/>
+            <w:insideH w:val="none" w:sz="0" w:space="0" w:color="auto"/>
+            <w:insideV w:val="none" w:sz="0" w:space="0" w:color="auto"/>
+          </w:tblBorders>
+          <w:tblCellMar>
+            <w:left w:w="0" w:type="dxa"/>
+            <w:right w:w="0" w:type="dxa"/>
+          </w:tblCellMar>
+          <w:tblLook w:val="0600" w:firstRow="0" w:lastRow="0" w:firstColumn="0" w:lastColumn="0" w:noHBand="1" w:noVBand="1"/>
+        </w:tblPrEx>
+        <w:trPr>
+          <w:trHeight w:val="439"/>
+          <w:ins w:id="156" w:author="Wenyu Chiou" w:date="2026-02-11T21:58:00Z"/>
+        </w:trPr>
+        <w:tc>
+          <w:tcPr>
+            <w:tcW w:w="2597" w:type="dxa"/>
+            <w:gridSpan w:val="2"/>
+            <w:tcBorders>
+              <w:top w:val="nil"/>
+              <w:left w:val="nil"/>
+              <w:bottom w:val="nil"/>
+              <w:right w:val="nil"/>
+            </w:tcBorders>
+            <w:tcMar>
+              <w:top w:w="15" w:type="dxa"/>
+              <w:left w:w="15" w:type="dxa"/>
+              <w:bottom w:w="0" w:type="dxa"/>
+              <w:right w:w="15" w:type="dxa"/>
+            </w:tcMar>
+            <w:vAlign w:val="center"/>
+            <w:hideMark/>
+          </w:tcPr>
+          <w:p>
+            <w:pPr>
+              <w:spacing w:after="240"/>
+              <w:rPr>
+                <w:ins w:id="157" w:author="Wenyu Chiou" w:date="2026-02-11T21:58:00Z"/>
+              </w:rPr>
+            </w:pPr>
+            <w:ins w:id="158" w:author="Wenyu Chiou" w:date="2026-02-11T21:58:00Z">
+              <w:r>
+                <w:t>ministral3_8b</w:t>
+              </w:r>
+            </w:ins>
+          </w:p>
+        </w:tc>
+        <w:tc>
+          <w:tcPr>
+            <w:tcW w:w="1577" w:type="dxa"/>
+            <w:gridSpan w:val="2"/>
+            <w:tcBorders>
+              <w:top w:val="nil"/>
+              <w:left w:val="nil"/>
+              <w:bottom w:val="nil"/>
+              <w:right w:val="nil"/>
+            </w:tcBorders>
+            <w:tcMar>
+              <w:top w:w="15" w:type="dxa"/>
+              <w:left w:w="15" w:type="dxa"/>
+              <w:bottom w:w="0" w:type="dxa"/>
+              <w:right w:w="15" w:type="dxa"/>
+            </w:tcMar>
+            <w:vAlign w:val="center"/>
+            <w:hideMark/>
+          </w:tcPr>
+          <w:p>
+            <w:pPr>
+              <w:spacing w:after="240"/>
+              <w:rPr>
+                <w:ins w:id="159" w:author="Wenyu Chiou" w:date="2026-02-11T21:58:00Z"/>
+              </w:rPr>
+            </w:pPr>
+            <w:ins w:id="160" w:author="Wenyu Chiou" w:date="2026-02-11T21:58:00Z">
+              <w:r>
+                <w:t>5.039</w:t>
+              </w:r>
+            </w:ins>
+          </w:p>
+        </w:tc>
+        <w:tc>
+          <w:tcPr>
+            <w:tcW w:w="1576" w:type="dxa"/>
+            <w:gridSpan w:val="2"/>
+            <w:tcBorders>
+              <w:top w:val="nil"/>
+              <w:left w:val="nil"/>
+              <w:bottom w:val="nil"/>
+              <w:right w:val="nil"/>
+            </w:tcBorders>
+            <w:tcMar>
+              <w:top w:w="15" w:type="dxa"/>
+              <w:left w:w="15" w:type="dxa"/>
+              <w:bottom w:w="0" w:type="dxa"/>
+              <w:right w:w="15" w:type="dxa"/>
+            </w:tcMar>
+            <w:vAlign w:val="center"/>
+            <w:hideMark/>
+          </w:tcPr>
+          <w:p>
+            <w:pPr>
+              <w:spacing w:after="240"/>
+              <w:rPr>
+                <w:ins w:id="161" w:author="Wenyu Chiou" w:date="2026-02-11T21:58:00Z"/>
+              </w:rPr>
+            </w:pPr>
+            <w:ins w:id="162" w:author="Wenyu Chiou" w:date="2026-02-11T21:58:00Z">
+              <w:r>
+                <w:t>0</w:t>
+              </w:r>
+            </w:ins>
+          </w:p>
+        </w:tc>
+        <w:tc>
+          <w:tcPr>
+            <w:tcW w:w="1576" w:type="dxa"/>
+            <w:gridSpan w:val="2"/>
+            <w:tcBorders>
+              <w:top w:val="nil"/>
+              <w:left w:val="nil"/>
+              <w:bottom w:val="nil"/>
+              <w:right w:val="nil"/>
+            </w:tcBorders>
+            <w:tcMar>
+              <w:top w:w="15" w:type="dxa"/>
+              <w:left w:w="15" w:type="dxa"/>
+              <w:bottom w:w="0" w:type="dxa"/>
+              <w:right w:w="15" w:type="dxa"/>
+            </w:tcMar>
+            <w:vAlign w:val="center"/>
+            <w:hideMark/>
+          </w:tcPr>
+          <w:p>
+            <w:pPr>
+              <w:spacing w:after="240"/>
+              <w:rPr>
+                <w:ins w:id="163" w:author="Wenyu Chiou" w:date="2026-02-11T21:58:00Z"/>
+              </w:rPr>
+            </w:pPr>
+            <w:ins w:id="164" w:author="Wenyu Chiou" w:date="2026-02-11T21:58:00Z">
+              <w:r>
+                <w:t>0</w:t>
+              </w:r>
+            </w:ins>
+          </w:p>
+        </w:tc>
+        <w:tc>
+          <w:tcPr>
+            <w:tcW w:w="1577" w:type="dxa"/>
+            <w:gridSpan w:val="2"/>
+            <w:tcBorders>
+              <w:top w:val="nil"/>
+              <w:left w:val="nil"/>
+              <w:bottom w:val="nil"/>
+              <w:right w:val="nil"/>
+            </w:tcBorders>
+            <w:tcMar>
+              <w:top w:w="15" w:type="dxa"/>
+              <w:left w:w="15" w:type="dxa"/>
+              <w:bottom w:w="0" w:type="dxa"/>
+              <w:right w:w="15" w:type="dxa"/>
+            </w:tcMar>
+            <w:vAlign w:val="center"/>
+            <w:hideMark/>
+          </w:tcPr>
+          <w:p>
+            <w:pPr>
+              <w:spacing w:after="240"/>
+              <w:rPr>
+                <w:ins w:id="165" w:author="Wenyu Chiou" w:date="2026-02-11T21:58:00Z"/>
+              </w:rPr>
+            </w:pPr>
+            <w:ins w:id="166" w:author="Wenyu Chiou" w:date="2026-02-11T21:58:00Z">
+              <w:r>
+                <w:t>-5.039</w:t>
+              </w:r>
+            </w:ins>
+          </w:p>
+        </w:tc>
+        <w:tc>
+          <w:tcPr>
+            <w:tcW w:w="1577" w:type="dxa"/>
+            <w:tcBorders>
+              <w:top w:val="nil"/>
+              <w:left w:val="nil"/>
+              <w:bottom w:val="nil"/>
+              <w:right w:val="nil"/>
+            </w:tcBorders>
+            <w:tcMar>
+              <w:top w:w="15" w:type="dxa"/>
+              <w:left w:w="15" w:type="dxa"/>
+              <w:bottom w:w="0" w:type="dxa"/>
+              <w:right w:w="15" w:type="dxa"/>
+            </w:tcMar>
+            <w:vAlign w:val="center"/>
+            <w:hideMark/>
+          </w:tcPr>
+          <w:p>
+            <w:pPr>
+              <w:spacing w:after="240"/>
+              <w:rPr>
+                <w:ins w:id="167" w:author="Wenyu Chiou" w:date="2026-02-11T21:58:00Z"/>
+              </w:rPr>
+            </w:pPr>
+            <w:ins w:id="168" w:author="Wenyu Chiou" w:date="2026-02-11T21:58:00Z">
+              <w:r>
+                <w:t>-5.039</w:t>
+              </w:r>
+            </w:ins>
+          </w:p>
+        </w:tc>
+        <w:tc>
+          <w:tcPr>
+            <w:tcW w:w="1576" w:type="dxa"/>
+            <w:tcBorders>
+              <w:top w:val="nil"/>
+              <w:left w:val="nil"/>
+              <w:bottom w:val="nil"/>
+              <w:right w:val="nil"/>
+            </w:tcBorders>
+            <w:tcMar>
+              <w:top w:w="15" w:type="dxa"/>
+              <w:left w:w="15" w:type="dxa"/>
+              <w:bottom w:w="0" w:type="dxa"/>
+              <w:right w:w="15" w:type="dxa"/>
+            </w:tcMar>
+            <w:vAlign w:val="center"/>
+            <w:hideMark/>
+          </w:tcPr>
+          <w:p>
+            <w:pPr>
+              <w:spacing w:after="240"/>
+              <w:rPr>
+                <w:ins w:id="169" w:author="Wenyu Chiou" w:date="2026-02-11T21:58:00Z"/>
+              </w:rPr>
+            </w:pPr>
+            <w:ins w:id="170" w:author="Wenyu Chiou" w:date="2026-02-11T21:58:00Z">
+              <w:r>
+                <w:t>0.62</w:t>
+              </w:r>
+            </w:ins>
+          </w:p>
+        </w:tc>
+        <w:tc>
+          <w:tcPr>
+            <w:tcW w:w="1576" w:type="dxa"/>
+            <w:tcBorders>
+              <w:top w:val="nil"/>
+              <w:left w:val="nil"/>
+              <w:bottom w:val="nil"/>
+              <w:right w:val="nil"/>
+            </w:tcBorders>
+            <w:tcMar>
+              <w:top w:w="15" w:type="dxa"/>
+              <w:left w:w="15" w:type="dxa"/>
+              <w:bottom w:w="0" w:type="dxa"/>
+              <w:right w:w="15" w:type="dxa"/>
+            </w:tcMar>
+            <w:vAlign w:val="center"/>
+            <w:hideMark/>
+          </w:tcPr>
+          <w:p>
+            <w:pPr>
+              <w:spacing w:after="240"/>
+              <w:rPr>
+                <w:ins w:id="171" w:author="Wenyu Chiou" w:date="2026-02-11T21:58:00Z"/>
+              </w:rPr>
+            </w:pPr>
+            <w:ins w:id="172" w:author="Wenyu Chiou" w:date="2026-02-11T21:58:00Z">
+              <w:r>
+                <w:t>0.56</w:t>
+              </w:r>
+            </w:ins>
+          </w:p>
+        </w:tc>
+        <w:tc>
+          <w:tcPr>
+            <w:tcW w:w="1576" w:type="dxa"/>
+            <w:tcBorders>
+              <w:top w:val="nil"/>
+              <w:left w:val="nil"/>
+              <w:bottom w:val="nil"/>
+              <w:right w:val="nil"/>
+            </w:tcBorders>
+            <w:tcMar>
+              <w:top w:w="15" w:type="dxa"/>
+              <w:left w:w="15" w:type="dxa"/>
+              <w:bottom w:w="0" w:type="dxa"/>
+              <w:right w:w="15" w:type="dxa"/>
+            </w:tcMar>
+            <w:vAlign w:val="center"/>
+            <w:hideMark/>
+          </w:tcPr>
+          <w:p>
+            <w:pPr>
+              <w:spacing w:after="240"/>
+              <w:rPr>
+                <w:ins w:id="173" w:author="Wenyu Chiou" w:date="2026-02-11T21:58:00Z"/>
+              </w:rPr>
+            </w:pPr>
+            <w:ins w:id="174" w:author="Wenyu Chiou" w:date="2026-02-11T21:58:00Z">
+              <w:r>
+                <w:t>0.566</w:t>
+              </w:r>
+            </w:ins>
+          </w:p>
+        </w:tc>
+        <w:tc>
+          <w:tcPr>
+            <w:tcW w:w="1576" w:type="dxa"/>
+            <w:tcBorders>
+              <w:top w:val="nil"/>
+              <w:left w:val="nil"/>
+              <w:bottom w:val="nil"/>
+              <w:right w:val="nil"/>
+            </w:tcBorders>
+            <w:tcMar>
+              <w:top w:w="15" w:type="dxa"/>
+              <w:left w:w="15" w:type="dxa"/>
+              <w:bottom w:w="0" w:type="dxa"/>
+              <w:right w:w="15" w:type="dxa"/>
+            </w:tcMar>
+            <w:vAlign w:val="center"/>
+            <w:hideMark/>
+          </w:tcPr>
+          <w:p>
+            <w:pPr>
+              <w:spacing w:after="240"/>
+              <w:rPr>
+                <w:ins w:id="175" w:author="Wenyu Chiou" w:date="2026-02-11T21:58:00Z"/>
+              </w:rPr>
+            </w:pPr>
+            <w:ins w:id="176" w:author="Wenyu Chiou" w:date="2026-02-11T21:58:00Z">
+              <w:r>
+                <w:t>-0.059</w:t>
+              </w:r>
+            </w:ins>
+          </w:p>
+        </w:tc>
+        <w:tc>
+          <w:tcPr>
+            <w:tcW w:w="1576" w:type="dxa"/>
+            <w:tcBorders>
+              <w:top w:val="nil"/>
+              <w:left w:val="nil"/>
+              <w:bottom w:val="nil"/>
+              <w:right w:val="nil"/>
+            </w:tcBorders>
+            <w:tcMar>
+              <w:top w:w="15" w:type="dxa"/>
+              <w:left w:w="15" w:type="dxa"/>
+              <w:bottom w:w="0" w:type="dxa"/>
+              <w:right w:w="15" w:type="dxa"/>
+            </w:tcMar>
+            <w:vAlign w:val="center"/>
+            <w:hideMark/>
+          </w:tcPr>
+          <w:p>
+            <w:pPr>
+              <w:spacing w:after="240"/>
+              <w:rPr>
+                <w:ins w:id="177" w:author="Wenyu Chiou" w:date="2026-02-11T21:58:00Z"/>
+              </w:rPr>
+            </w:pPr>
+            <w:ins w:id="178" w:author="Wenyu Chiou" w:date="2026-02-11T21:58:00Z">
+              <w:r>
+                <w:t>-0.054</w:t>
+              </w:r>
+            </w:ins>
+          </w:p>
+        </w:tc>
+      </w:tr>
+      <w:tr>
+        <w:tblPrEx>
+          <w:tblBorders>
+            <w:top w:val="none" w:sz="0" w:space="0" w:color="auto"/>
+            <w:left w:val="none" w:sz="0" w:space="0" w:color="auto"/>
+            <w:bottom w:val="none" w:sz="0" w:space="0" w:color="auto"/>
+            <w:right w:val="none" w:sz="0" w:space="0" w:color="auto"/>
+            <w:insideH w:val="none" w:sz="0" w:space="0" w:color="auto"/>
+            <w:insideV w:val="none" w:sz="0" w:space="0" w:color="auto"/>
+          </w:tblBorders>
+          <w:tblCellMar>
+            <w:left w:w="0" w:type="dxa"/>
+            <w:right w:w="0" w:type="dxa"/>
+          </w:tblCellMar>
+          <w:tblLook w:val="0600" w:firstRow="0" w:lastRow="0" w:firstColumn="0" w:lastColumn="0" w:noHBand="1" w:noVBand="1"/>
+        </w:tblPrEx>
+        <w:trPr>
+          <w:trHeight w:val="439"/>
+          <w:ins w:id="179" w:author="Wenyu Chiou" w:date="2026-02-11T21:58:00Z"/>
+        </w:trPr>
+        <w:tc>
+          <w:tcPr>
+            <w:tcW w:w="2597" w:type="dxa"/>
+            <w:gridSpan w:val="2"/>
+            <w:tcBorders>
+              <w:top w:val="nil"/>
+              <w:left w:val="nil"/>
+              <w:bottom w:val="single" w:sz="8" w:space="0" w:color="000000"/>
+              <w:right w:val="nil"/>
+            </w:tcBorders>
+            <w:tcMar>
+              <w:top w:w="15" w:type="dxa"/>
+              <w:left w:w="15" w:type="dxa"/>
+              <w:bottom w:w="0" w:type="dxa"/>
+              <w:right w:w="15" w:type="dxa"/>
+            </w:tcMar>
+            <w:vAlign w:val="center"/>
+            <w:hideMark/>
+          </w:tcPr>
+          <w:p>
+            <w:pPr>
+              <w:spacing w:after="240"/>
+              <w:rPr>
+                <w:ins w:id="180" w:author="Wenyu Chiou" w:date="2026-02-11T21:58:00Z"/>
+              </w:rPr>
+            </w:pPr>
+            <w:ins w:id="181" w:author="Wenyu Chiou" w:date="2026-02-11T21:58:00Z">
+              <w:r>
+                <w:t>ministral3_14b</w:t>
+              </w:r>
+            </w:ins>
+          </w:p>
+        </w:tc>
+        <w:tc>
+          <w:tcPr>
+            <w:tcW w:w="1577" w:type="dxa"/>
+            <w:gridSpan w:val="2"/>
+            <w:tcBorders>
+              <w:top w:val="nil"/>
+              <w:left w:val="nil"/>
+              <w:bottom w:val="single" w:sz="8" w:space="0" w:color="000000"/>
+              <w:right w:val="nil"/>
+            </w:tcBorders>
+            <w:tcMar>
+              <w:top w:w="15" w:type="dxa"/>
+              <w:left w:w="15" w:type="dxa"/>
+              <w:bottom w:w="0" w:type="dxa"/>
+              <w:right w:w="15" w:type="dxa"/>
+            </w:tcMar>
+            <w:vAlign w:val="center"/>
+            <w:hideMark/>
+          </w:tcPr>
+          <w:p>
+            <w:pPr>
+              <w:spacing w:after="240"/>
+              <w:rPr>
+                <w:ins w:id="182" w:author="Wenyu Chiou" w:date="2026-02-11T21:58:00Z"/>
+              </w:rPr>
+            </w:pPr>
+            <w:ins w:id="183" w:author="Wenyu Chiou" w:date="2026-02-11T21:58:00Z">
+              <w:r>
+                <w:t>12.691</w:t>
+              </w:r>
+            </w:ins>
+          </w:p>
+        </w:tc>
+        <w:tc>
+          <w:tcPr>
+            <w:tcW w:w="1576" w:type="dxa"/>
+            <w:gridSpan w:val="2"/>
+            <w:tcBorders>
+              <w:top w:val="nil"/>
+              <w:left w:val="nil"/>
+              <w:bottom w:val="single" w:sz="8" w:space="0" w:color="000000"/>
+              <w:right w:val="nil"/>
+            </w:tcBorders>
+            <w:tcMar>
+              <w:top w:w="15" w:type="dxa"/>
+              <w:left w:w="15" w:type="dxa"/>
+              <w:bottom w:w="0" w:type="dxa"/>
+              <w:right w:w="15" w:type="dxa"/>
+            </w:tcMar>
+            <w:vAlign w:val="center"/>
+            <w:hideMark/>
+          </w:tcPr>
+          <w:p>
+            <w:pPr>
+              <w:spacing w:after="240"/>
+              <w:rPr>
+                <w:ins w:id="184" w:author="Wenyu Chiou" w:date="2026-02-11T21:58:00Z"/>
+              </w:rPr>
+            </w:pPr>
+            <w:ins w:id="185" w:author="Wenyu Chiou" w:date="2026-02-11T21:58:00Z">
+              <w:r>
+                <w:t>0</w:t>
+              </w:r>
+            </w:ins>
+          </w:p>
+        </w:tc>
+        <w:tc>
+          <w:tcPr>
+            <w:tcW w:w="1576" w:type="dxa"/>
+            <w:gridSpan w:val="2"/>
+            <w:tcBorders>
+              <w:top w:val="nil"/>
+              <w:left w:val="nil"/>
+              <w:bottom w:val="single" w:sz="8" w:space="0" w:color="000000"/>
+              <w:right w:val="nil"/>
+            </w:tcBorders>
+            <w:tcMar>
+              <w:top w:w="15" w:type="dxa"/>
+              <w:left w:w="15" w:type="dxa"/>
+              <w:bottom w:w="0" w:type="dxa"/>
+              <w:right w:w="15" w:type="dxa"/>
+            </w:tcMar>
+            <w:vAlign w:val="center"/>
+            <w:hideMark/>
+          </w:tcPr>
+          <w:p>
+            <w:pPr>
+              <w:spacing w:after="240"/>
+              <w:rPr>
+                <w:ins w:id="186" w:author="Wenyu Chiou" w:date="2026-02-11T21:58:00Z"/>
+              </w:rPr>
+            </w:pPr>
+            <w:ins w:id="187" w:author="Wenyu Chiou" w:date="2026-02-11T21:58:00Z">
+              <w:r>
+                <w:t>0</w:t>
+              </w:r>
+            </w:ins>
+          </w:p>
+        </w:tc>
+        <w:tc>
+          <w:tcPr>
+            <w:tcW w:w="1577" w:type="dxa"/>
+            <w:gridSpan w:val="2"/>
+            <w:tcBorders>
+              <w:top w:val="nil"/>
+              <w:left w:val="nil"/>
+              <w:bottom w:val="single" w:sz="8" w:space="0" w:color="000000"/>
+              <w:right w:val="nil"/>
+            </w:tcBorders>
+            <w:tcMar>
+              <w:top w:w="15" w:type="dxa"/>
+              <w:left w:w="15" w:type="dxa"/>
+              <w:bottom w:w="0" w:type="dxa"/>
+              <w:right w:w="15" w:type="dxa"/>
+            </w:tcMar>
+            <w:vAlign w:val="center"/>
+            <w:hideMark/>
+          </w:tcPr>
+          <w:p>
+            <w:pPr>
+              <w:spacing w:after="240"/>
+              <w:rPr>
+                <w:ins w:id="188" w:author="Wenyu Chiou" w:date="2026-02-11T21:58:00Z"/>
+              </w:rPr>
+            </w:pPr>
+            <w:ins w:id="189" w:author="Wenyu Chiou" w:date="2026-02-11T21:58:00Z">
+              <w:r>
+                <w:t>-12.691</w:t>
+              </w:r>
+            </w:ins>
+          </w:p>
+        </w:tc>
+        <w:tc>
+          <w:tcPr>
+            <w:tcW w:w="1577" w:type="dxa"/>
+            <w:tcBorders>
+              <w:top w:val="nil"/>
+              <w:left w:val="nil"/>
+              <w:bottom w:val="single" w:sz="8" w:space="0" w:color="000000"/>
+              <w:right w:val="nil"/>
+            </w:tcBorders>
+            <w:tcMar>
+              <w:top w:w="15" w:type="dxa"/>
+              <w:left w:w="15" w:type="dxa"/>
+              <w:bottom w:w="0" w:type="dxa"/>
+              <w:right w:w="15" w:type="dxa"/>
+            </w:tcMar>
+            <w:vAlign w:val="center"/>
+            <w:hideMark/>
+          </w:tcPr>
+          <w:p>
+            <w:pPr>
+              <w:spacing w:after="240"/>
+              <w:rPr>
+                <w:ins w:id="190" w:author="Wenyu Chiou" w:date="2026-02-11T21:58:00Z"/>
+              </w:rPr>
+            </w:pPr>
+            <w:ins w:id="191" w:author="Wenyu Chiou" w:date="2026-02-11T21:58:00Z">
+              <w:r>
+                <w:t>-12.691</w:t>
+              </w:r>
+            </w:ins>
+          </w:p>
+        </w:tc>
+        <w:tc>
+          <w:tcPr>
+            <w:tcW w:w="1576" w:type="dxa"/>
+            <w:tcBorders>
+              <w:top w:val="nil"/>
+              <w:left w:val="nil"/>
+              <w:bottom w:val="single" w:sz="8" w:space="0" w:color="000000"/>
+              <w:right w:val="nil"/>
+            </w:tcBorders>
+            <w:tcMar>
+              <w:top w:w="15" w:type="dxa"/>
+              <w:left w:w="15" w:type="dxa"/>
+              <w:bottom w:w="0" w:type="dxa"/>
+              <w:right w:w="15" w:type="dxa"/>
+            </w:tcMar>
+            <w:vAlign w:val="center"/>
+            <w:hideMark/>
+          </w:tcPr>
+          <w:p>
+            <w:pPr>
+              <w:spacing w:after="240"/>
+              <w:rPr>
+                <w:ins w:id="192" w:author="Wenyu Chiou" w:date="2026-02-11T21:58:00Z"/>
+              </w:rPr>
+            </w:pPr>
+            <w:ins w:id="193" w:author="Wenyu Chiou" w:date="2026-02-11T21:58:00Z">
+              <w:r>
+                <w:t>0.101</w:t>
+              </w:r>
+            </w:ins>
+          </w:p>
+        </w:tc>
+        <w:tc>
+          <w:tcPr>
+            <w:tcW w:w="1576" w:type="dxa"/>
+            <w:tcBorders>
+              <w:top w:val="nil"/>
+              <w:left w:val="nil"/>
+              <w:bottom w:val="single" w:sz="8" w:space="0" w:color="000000"/>
+              <w:right w:val="nil"/>
+            </w:tcBorders>
+            <w:tcMar>
+              <w:top w:w="15" w:type="dxa"/>
+              <w:left w:w="15" w:type="dxa"/>
+              <w:bottom w:w="0" w:type="dxa"/>
+              <w:right w:w="15" w:type="dxa"/>
+            </w:tcMar>
+            <w:vAlign w:val="center"/>
+            <w:hideMark/>
+          </w:tcPr>
+          <w:p>
+            <w:pPr>
+              <w:spacing w:after="240"/>
+              <w:rPr>
+                <w:ins w:id="194" w:author="Wenyu Chiou" w:date="2026-02-11T21:58:00Z"/>
+              </w:rPr>
+            </w:pPr>
+            <w:ins w:id="195" w:author="Wenyu Chiou" w:date="2026-02-11T21:58:00Z">
+              <w:r>
+                <w:t>0.627</w:t>
+              </w:r>
+            </w:ins>
+          </w:p>
+        </w:tc>
+        <w:tc>
+          <w:tcPr>
+            <w:tcW w:w="1576" w:type="dxa"/>
+            <w:tcBorders>
+              <w:top w:val="nil"/>
+              <w:left w:val="nil"/>
+              <w:bottom w:val="single" w:sz="8" w:space="0" w:color="000000"/>
+              <w:right w:val="nil"/>
+            </w:tcBorders>
+            <w:tcMar>
+              <w:top w:w="15" w:type="dxa"/>
+              <w:left w:w="15" w:type="dxa"/>
+              <w:bottom w:w="0" w:type="dxa"/>
+              <w:right w:w="15" w:type="dxa"/>
+            </w:tcMar>
+            <w:vAlign w:val="center"/>
+            <w:hideMark/>
+          </w:tcPr>
+          <w:p>
+            <w:pPr>
+              <w:spacing w:after="240"/>
+              <w:rPr>
+                <w:ins w:id="196" w:author="Wenyu Chiou" w:date="2026-02-11T21:58:00Z"/>
+              </w:rPr>
+            </w:pPr>
+            <w:ins w:id="197" w:author="Wenyu Chiou" w:date="2026-02-11T21:58:00Z">
+              <w:r>
+                <w:t>0.627</w:t>
+              </w:r>
+            </w:ins>
+          </w:p>
+        </w:tc>
+        <w:tc>
+          <w:tcPr>
+            <w:tcW w:w="1576" w:type="dxa"/>
+            <w:tcBorders>
+              <w:top w:val="nil"/>
+              <w:left w:val="nil"/>
+              <w:bottom w:val="single" w:sz="8" w:space="0" w:color="000000"/>
+              <w:right w:val="nil"/>
+            </w:tcBorders>
+            <w:tcMar>
+              <w:top w:w="15" w:type="dxa"/>
+              <w:left w:w="15" w:type="dxa"/>
+              <w:bottom w:w="0" w:type="dxa"/>
+              <w:right w:w="15" w:type="dxa"/>
+            </w:tcMar>
+            <w:vAlign w:val="center"/>
+            <w:hideMark/>
+          </w:tcPr>
+          <w:p>
+            <w:pPr>
+              <w:spacing w:after="240"/>
+              <w:rPr>
+                <w:ins w:id="198" w:author="Wenyu Chiou" w:date="2026-02-11T21:58:00Z"/>
+              </w:rPr>
+            </w:pPr>
+            <w:ins w:id="199" w:author="Wenyu Chiou" w:date="2026-02-11T21:58:00Z">
+              <w:r>
+                <w:t>0.527</w:t>
+              </w:r>
+            </w:ins>
+          </w:p>
+        </w:tc>
+        <w:tc>
+          <w:tcPr>
+            <w:tcW w:w="1576" w:type="dxa"/>
+            <w:tcBorders>
+              <w:top w:val="nil"/>
+              <w:left w:val="nil"/>
+              <w:bottom w:val="single" w:sz="8" w:space="0" w:color="000000"/>
+              <w:right w:val="nil"/>
+            </w:tcBorders>
+            <w:tcMar>
+              <w:top w:w="15" w:type="dxa"/>
+              <w:left w:w="15" w:type="dxa"/>
+              <w:bottom w:w="0" w:type="dxa"/>
+              <w:right w:w="15" w:type="dxa"/>
+            </w:tcMar>
+            <w:vAlign w:val="center"/>
+            <w:hideMark/>
+          </w:tcPr>
+          <w:p>
+            <w:pPr>
+              <w:spacing w:after="240"/>
+              <w:rPr>
+                <w:ins w:id="200" w:author="Wenyu Chiou" w:date="2026-02-11T21:58:00Z"/>
+              </w:rPr>
+            </w:pPr>
+            <w:ins w:id="201" w:author="Wenyu Chiou" w:date="2026-02-11T21:58:00Z">
+              <w:r>
+                <w:t>0.526</w:t>
+              </w:r>
+            </w:ins>
           </w:p>
         </w:tc>
       </w:tr>
@@ -768,7 +3662,6 @@
       <w:pPr>
         <w:spacing w:after="240"/>
       </w:pPr>
-      <w:r/>
     </w:p>
     <w:p>
       <w:pPr>
@@ -793,9 +3686,9 @@
         <w:spacing w:after="120" w:line="480" w:lineRule="auto"/>
         <w:ind w:firstLine="360"/>
         <w:jc w:val="both"/>
-        <w:rPr/>
-      </w:pPr>
-      <w:r>
+      </w:pPr>
+      <w:r>
+        <w:lastRenderedPageBreak/>
         <w:t>This separation avoids conflating physically or institutionally infeasible behavior with boundedly rational but feasible behavior.</w:t>
       </w:r>
     </w:p>
@@ -835,9 +3728,7 @@
         <w:t>Here k is the number of available skills and p_i is the observed frequency of skill i. For corrected entropy reporting, hallucinated proposals are remapped to the domain fallback skill (DoNothing in flood, maintain_demand in irrigation). We report IBR and EHE as the primary pair in the main text; FHR is retained as a secondary safety diagnostic in SI.</w:t>
       </w:r>
     </w:p>
-    <w:p>
-      <w:r/>
-    </w:p>
+    <w:p/>
     <w:p>
       <w:pPr>
         <w:pStyle w:val="1"/>
@@ -863,6 +3754,7 @@
         <w:jc w:val="both"/>
       </w:pPr>
       <w:r>
+        <w:lastRenderedPageBreak/>
         <w:t>We simulate 100 household agents making annual flood adaptation decisions over 10 years in a flood-prone community. Flood events occur in years 3, 4, and 9, with a baseline annual flood probability of 0.20. Agents choose among five actions: elevate their home, purchase insurance, relocate, both (elevate + insure), or do nothing.</w:t>
       </w:r>
     </w:p>
@@ -902,6 +3794,7 @@
         <w:jc w:val="both"/>
       </w:pPr>
       <w:r>
+        <w:lastRenderedPageBreak/>
         <w:t>Under the current strict feasibility definition (identity/precondition contradictions), FHR remains near zero across most runs. The dominant residual channel is irrational behavior (IBR), and governance (Groups B/C) substantially reduces this channel relative to ungoverned baselines.</w:t>
       </w:r>
     </w:p>
@@ -940,6 +3833,7 @@
         <w:jc w:val="center"/>
       </w:pPr>
       <w:r>
+        <w:lastRenderedPageBreak/>
         <w:t>[FIGURE 2: Flood Results ??(a) Raw vs corrected entropy with EHE, (b) Cumulative relocation curves]</w:t>
       </w:r>
     </w:p>
@@ -959,18 +3853,12 @@
         <w:tblLook w:val="04A0" w:firstRow="1" w:lastRow="0" w:firstColumn="1" w:lastColumn="0" w:noHBand="0" w:noVBand="1"/>
       </w:tblPr>
       <w:tblGrid>
-        <w:gridCol w:w="2256"/>
-        <w:gridCol w:w="2256"/>
-        <w:gridCol w:w="2256"/>
-        <w:gridCol w:w="2256"/>
+        <w:gridCol w:w="2083"/>
+        <w:gridCol w:w="2028"/>
+        <w:gridCol w:w="2100"/>
+        <w:gridCol w:w="2095"/>
       </w:tblGrid>
       <w:tr>
-        <w:tblPrEx>
-          <w:tblCellMar>
-            <w:top w:w="0" w:type="dxa"/>
-            <w:bottom w:w="0" w:type="dxa"/>
-          </w:tblCellMar>
-        </w:tblPrEx>
         <w:trPr>
           <w:jc w:val="center"/>
         </w:trPr>
@@ -1068,12 +3956,6 @@
         </w:tc>
       </w:tr>
       <w:tr>
-        <w:tblPrEx>
-          <w:tblCellMar>
-            <w:top w:w="0" w:type="dxa"/>
-            <w:bottom w:w="0" w:type="dxa"/>
-          </w:tblCellMar>
-        </w:tblPrEx>
         <w:trPr>
           <w:jc w:val="center"/>
         </w:trPr>
@@ -1119,12 +4001,6 @@
         </w:tc>
       </w:tr>
       <w:tr>
-        <w:tblPrEx>
-          <w:tblCellMar>
-            <w:top w:w="0" w:type="dxa"/>
-            <w:bottom w:w="0" w:type="dxa"/>
-          </w:tblCellMar>
-        </w:tblPrEx>
         <w:trPr>
           <w:jc w:val="center"/>
         </w:trPr>
@@ -1170,12 +4046,6 @@
         </w:tc>
       </w:tr>
       <w:tr>
-        <w:tblPrEx>
-          <w:tblCellMar>
-            <w:top w:w="0" w:type="dxa"/>
-            <w:bottom w:w="0" w:type="dxa"/>
-          </w:tblCellMar>
-        </w:tblPrEx>
         <w:trPr>
           <w:jc w:val="center"/>
         </w:trPr>
@@ -1221,12 +4091,6 @@
         </w:tc>
       </w:tr>
       <w:tr>
-        <w:tblPrEx>
-          <w:tblCellMar>
-            <w:top w:w="0" w:type="dxa"/>
-            <w:bottom w:w="0" w:type="dxa"/>
-          </w:tblCellMar>
-        </w:tblPrEx>
         <w:trPr>
           <w:jc w:val="center"/>
         </w:trPr>
@@ -1272,12 +4136,6 @@
         </w:tc>
       </w:tr>
       <w:tr>
-        <w:tblPrEx>
-          <w:tblCellMar>
-            <w:top w:w="0" w:type="dxa"/>
-            <w:bottom w:w="0" w:type="dxa"/>
-          </w:tblCellMar>
-        </w:tblPrEx>
         <w:trPr>
           <w:jc w:val="center"/>
         </w:trPr>
@@ -1323,12 +4181,6 @@
         </w:tc>
       </w:tr>
       <w:tr>
-        <w:tblPrEx>
-          <w:tblCellMar>
-            <w:top w:w="0" w:type="dxa"/>
-            <w:bottom w:w="0" w:type="dxa"/>
-          </w:tblCellMar>
-        </w:tblPrEx>
         <w:trPr>
           <w:jc w:val="center"/>
         </w:trPr>
@@ -1374,12 +4226,6 @@
         </w:tc>
       </w:tr>
       <w:tr>
-        <w:tblPrEx>
-          <w:tblCellMar>
-            <w:top w:w="0" w:type="dxa"/>
-            <w:bottom w:w="0" w:type="dxa"/>
-          </w:tblCellMar>
-        </w:tblPrEx>
         <w:trPr>
           <w:jc w:val="center"/>
         </w:trPr>
@@ -1453,10 +4299,13 @@
         <w:spacing w:after="120" w:line="480" w:lineRule="auto"/>
         <w:ind w:firstLine="360"/>
         <w:jc w:val="both"/>
-        <w:rPr/>
-      </w:pPr>
-      <w:r>
-        <w:t>To demonstrate cross-domain configurability, we instantiate WAGF in a Colorado River irrigation-demand setting while keeping the broker runtime unchanged from the flood case. The setup uses 78 CRSS irrigation districts over 42 years (2019-2060) with Gemma 3 4B. Domain adaptation is performed at configuration level: five irrigation skills (increase_large, increase_small, maintain_demand, decrease_small, decrease_large), irrigation-specific validators, and dual appraisal constructs (WSA/ACA) replace the flood-domain artifacts. Agent personas are mapped from FQL-informed clusters (aggressive, forward-looking conservative, myopic conservative), and magnitude is sampled at execution time from persona-specific distributions rather than directly emitted by the LLM.</w:t>
+      </w:pPr>
+      <w:r>
+        <w:t xml:space="preserve">To demonstrate cross-domain configurability, we instantiate WAGF in a Colorado River irrigation-demand setting while keeping the broker runtime unchanged from the flood case. The setup uses 78 CRSS irrigation districts over 42 years (2019-2060) with Gemma 3 4B. Domain adaptation is performed at configuration level: five irrigation skills (increase_large, increase_small, maintain_demand, decrease_small, decrease_large), irrigation-specific validators, and dual appraisal constructs (WSA/ACA) replace the flood-domain artifacts. Agent personas are mapped from </w:t>
+      </w:r>
+      <w:r>
+        <w:lastRenderedPageBreak/>
+        <w:t>FQL-informed clusters (aggressive, forward-looking conservative, myopic conservative), and magnitude is sampled at execution time from persona-specific distributions rather than directly emitted by the LLM.</w:t>
       </w:r>
     </w:p>
     <w:p>
@@ -1464,7 +4313,6 @@
         <w:spacing w:after="120" w:line="480" w:lineRule="auto"/>
         <w:ind w:firstLine="360"/>
         <w:jc w:val="both"/>
-        <w:rPr/>
       </w:pPr>
       <w:r>
         <w:t>The irrigation case is used as an application showcase of WAGF deployment rather than the primary effectiveness benchmark. Governance is configured through ordered constraints and auditable execution, while the environment couples annual demand decisions to Lake Mead through a mass-balance update with shortage-tier feedback. This section therefore emphasizes implementation portability and system-level plausibility under a second water-system context.</w:t>
@@ -1476,7 +4324,6 @@
         <w:ind w:firstLine="360"/>
         <w:jc w:val="both"/>
       </w:pPr>
-      <w:r/>
     </w:p>
     <w:p>
       <w:pPr>
@@ -1484,7 +4331,6 @@
         <w:ind w:firstLine="360"/>
         <w:jc w:val="both"/>
       </w:pPr>
-      <w:r/>
     </w:p>
     <w:p>
       <w:pPr>
@@ -1500,7 +4346,6 @@
         <w:spacing w:after="120" w:line="480" w:lineRule="auto"/>
         <w:ind w:firstLine="360"/>
         <w:jc w:val="both"/>
-        <w:rPr/>
       </w:pPr>
       <w:r>
         <w:t>Figure 3 presents the irrigation showcase results. At system level, aggregate demand tracks the CRSS reference envelope over the 42-year horizon (mean 5.873 MAF; 37/42 years within +/-10% of the reference), and Lake Mead dynamics span 1003-1179 ft with observed Tier 0-3 years (30/5/2/5). These outputs indicate that the configured WAGF pipeline can produce stable long-horizon trajectories under institutional and hydrologic constraints in this second domain.</w:t>
@@ -1511,9 +4356,9 @@
         <w:spacing w:after="120" w:line="480" w:lineRule="auto"/>
         <w:ind w:firstLine="360"/>
         <w:jc w:val="both"/>
-        <w:rPr/>
-      </w:pPr>
-      <w:r>
+      </w:pPr>
+      <w:r>
+        <w:lastRenderedPageBreak/>
         <w:t>The first years exhibit a transient before the trajectory settles into a narrower operating band. We interpret this as expected initialization behavior in a newly configured domain rather than as the target regime. Consistent with the flood case, governance acts as an execution filter that constrains infeasible or incoherent proposals and records traceable outcomes for diagnosis.</w:t>
       </w:r>
     </w:p>
@@ -1522,7 +4367,6 @@
         <w:spacing w:after="120" w:line="480" w:lineRule="auto"/>
         <w:ind w:firstLine="360"/>
         <w:jc w:val="both"/>
-        <w:rPr/>
       </w:pPr>
       <w:r>
         <w:t>Governance narrows the executable action space while preserving interpretable cluster-level differences. Entropy decreases from proposed to executed actions, indicating constraint-induced compression, while qualitative ordering across behavioral clusters remains visible. For this Technical Note, this evidence is used to show that WAGF can be ported to a distinct human-water setting with bounded heterogeneity retained.</w:t>
@@ -1554,18 +4398,14 @@
         <w:ind w:firstLine="360"/>
         <w:jc w:val="both"/>
       </w:pPr>
-      <w:r/>
     </w:p>
     <w:p>
       <w:pPr>
         <w:spacing w:before="240" w:after="60" w:line="480" w:lineRule="auto"/>
         <w:jc w:val="center"/>
       </w:pPr>
-      <w:r/>
-    </w:p>
-    <w:p>
-      <w:r/>
-    </w:p>
+    </w:p>
+    <w:p/>
     <w:p>
       <w:pPr>
         <w:pStyle w:val="1"/>
@@ -1600,10 +4440,13 @@
         <w:spacing w:after="120" w:line="480" w:lineRule="auto"/>
         <w:ind w:firstLine="360"/>
         <w:jc w:val="both"/>
-        <w:rPr/>
-      </w:pPr>
-      <w:r>
-        <w:t>A structural distinction between reinforcement-learning agents and LLM agents informs governance design. In the FQL baseline (Hung and Yang, 2021), agents update Q-values through a reward function that includes a regret penalty for over-demand; this endogenous feedback enables self-regulation without external constraints. LLM agents, by contrast, receive individual-level feedback through episodic memory (e.g., “I requested 115,000 AF but received only 95,000 AF”) and reflective summaries, but do not observe basin-level externalities: no agent is informed that collective demand exceeded available supply or that its increase contributed to another agent’s curtailment. This asymmetry — individual consequence visibility without commons-level attribution — means that even with multi-year memory, agents cannot learn to self-regulate aggregate demand. The governance layer compensates for this gap by enforcing institutional constraints (demand corridor, shortage-tier curtailment) that are functionally equivalent to the reward-based convergence mechanism in FQL. This design mirrors real-world water governance, where administrative rules (compacts, annual allocation limits) constrain behavior rather than relying on individual actors’ experiential learning (Schlager and Ostrom, 1992; Pulwarty and Melis, 2001).</w:t>
+      </w:pPr>
+      <w:r>
+        <w:t xml:space="preserve">A structural distinction between reinforcement-learning agents and LLM agents informs governance design. In the FQL baseline (Hung and Yang, 2021), agents update </w:t>
+      </w:r>
+      <w:r>
+        <w:lastRenderedPageBreak/>
+        <w:t>Q-values through a reward function that includes a regret penalty for over-demand; this endogenous feedback enables self-regulation without external constraints. LLM agents, by contrast, receive individual-level feedback through episodic memory (e.g., “I requested 115,000 AF but received only 95,000 AF”) and reflective summaries, but do not observe basin-level externalities: no agent is informed that collective demand exceeded available supply or that its increase contributed to another agent’s curtailment. This asymmetry — individual consequence visibility without commons-level attribution — means that even with multi-year memory, agents cannot learn to self-regulate aggregate demand. The governance layer compensates for this gap by enforcing institutional constraints (demand corridor, shortage-tier curtailment) that are functionally equivalent to the reward-based convergence mechanism in FQL. This design mirrors real-world water governance, where administrative rules (compacts, annual allocation limits) constrain behavior rather than relying on individual actors’ experiential learning (Schlager and Ostrom, 1992; Pulwarty and Melis, 2001).</w:t>
       </w:r>
     </w:p>
     <w:p>
@@ -1622,6 +4465,7 @@
         <w:spacing w:line="480" w:lineRule="auto"/>
       </w:pPr>
       <w:r>
+        <w:lastRenderedPageBreak/>
         <w:t>7. Conclusions</w:t>
       </w:r>
     </w:p>
@@ -1650,7 +4494,6 @@
         <w:spacing w:after="120" w:line="480" w:lineRule="auto"/>
         <w:ind w:firstLine="360"/>
         <w:jc w:val="both"/>
-        <w:rPr/>
       </w:pPr>
       <w:r>
         <w:t>Second, governance materially reduces irrational behavior (IBR) while maintaining behavioral diversity. Governed groups show near-zero IBR in current runs and retain high EHE relative to the ungoverned baseline, indicating that governance removes incoherent action mass without collapsing the action repertoire.</w:t>
@@ -1673,7 +4516,11 @@
         <w:jc w:val="both"/>
       </w:pPr>
       <w:r>
-        <w:t>Future work should extend multi-agent interaction governance, develop data-informed rule induction, and provide fuller inferential summaries for IBR alongside FHR/EHE across domains. Additionally, injecting system-level feedback into agent reflection — such as basin-wide supply-demand balance or collective action outcomes — could test whether larger LLMs develop commons awareness that reduces dependence on hard governance constraints, bridging the gap between reward-based self-regulation and institutional rule enforcement. WAGF, metric definitions, and experiment code are released open-source at [GitHub URL].</w:t>
+        <w:t xml:space="preserve">Future work should extend multi-agent interaction governance, develop data-informed rule induction, and provide fuller inferential summaries for IBR alongside FHR/EHE across domains. Additionally, injecting system-level feedback into agent reflection — such as basin-wide supply-demand balance or collective action outcomes </w:t>
+      </w:r>
+      <w:r>
+        <w:lastRenderedPageBreak/>
+        <w:t>— could test whether larger LLMs develop commons awareness that reduces dependence on hard governance constraints, bridging the gap between reward-based self-regulation and institutional rule enforcement. WAGF, metric definitions, and experiment code are released open-source at [GitHub URL].</w:t>
       </w:r>
     </w:p>
     <w:p>
@@ -1682,11 +4529,8 @@
         <w:ind w:firstLine="360"/>
         <w:jc w:val="both"/>
       </w:pPr>
-      <w:r/>
-    </w:p>
-    <w:p>
-      <w:r/>
-    </w:p>
+    </w:p>
+    <w:p/>
     <w:p>
       <w:pPr>
         <w:pStyle w:val="1"/>
@@ -1738,7 +4582,11 @@
         <w:jc w:val="both"/>
       </w:pPr>
       <w:r>
-        <w:t>Wen-Yu Chen: Conceptualization, Methodology, Software, Validation, Formal analysis, Investigation, Writing ??Original Draft, Visualization. [Second Author]: Supervision, Writing ??Review &amp; Editing, Funding acquisition.</w:t>
+        <w:t xml:space="preserve">Wen-Yu Chen: Conceptualization, Methodology, Software, Validation, Formal analysis, Investigation, Writing ??Original Draft, Visualization. [Second Author]: </w:t>
+      </w:r>
+      <w:r>
+        <w:lastRenderedPageBreak/>
+        <w:t>Supervision, Writing ??Review &amp; Editing, Funding acquisition.</w:t>
       </w:r>
     </w:p>
     <w:p>
@@ -1759,9 +4607,7 @@
         <w:t>This work was supported by [funding source].</w:t>
       </w:r>
     </w:p>
-    <w:p>
-      <w:r/>
-    </w:p>
+    <w:p/>
     <w:p>
       <w:pPr>
         <w:pStyle w:val="1"/>
@@ -1831,6 +4677,7 @@
         <w:jc w:val="both"/>
       </w:pPr>
       <w:r>
+        <w:lastRenderedPageBreak/>
         <w:t>Di Baldassarre, G., et al. (2013). Socio-hydrology: Conceptualising human-flood interactions. Hydrol. Earth Syst. Sci., 17(8), 3295??303.</w:t>
       </w:r>
     </w:p>
@@ -1912,6 +4759,7 @@
         <w:jc w:val="both"/>
       </w:pPr>
       <w:r>
+        <w:lastRenderedPageBreak/>
         <w:t>Hung, C.-L., &amp; Yang, Y. C. E. (2021). An agent-based modeling approach for water resources management under uncertainty. Water Resour. Res., 57(10), e2021WR030519.</w:t>
       </w:r>
     </w:p>
@@ -1993,7 +4841,11 @@
         <w:jc w:val="both"/>
       </w:pPr>
       <w:r>
-        <w:t>Rogers, R. W. (1983). Cognitive and psychological processes in fear appeals and attitude change. In J. Cacioppo &amp; R. Petty (Eds.), Social Psychophysiology (pp. 153??76). Guilford Press.</w:t>
+        <w:t xml:space="preserve">Rogers, R. W. (1983). Cognitive and psychological processes in fear appeals and </w:t>
+      </w:r>
+      <w:r>
+        <w:lastRenderedPageBreak/>
+        <w:t>attitude change. In J. Cacioppo &amp; R. Petty (Eds.), Social Psychophysiology (pp. 153??76). Guilford Press.</w:t>
       </w:r>
     </w:p>
     <w:p>
@@ -2059,15 +4911,19 @@
         <w:t>Yang, Y. C. E., et al. (2009). A decentralized optimization algorithm for multiagent system-based watershed management. Water Resour. Res., 45(8), W08430.</w:t>
       </w:r>
     </w:p>
-    <w:p>
-      <w:r/>
-    </w:p>
+    <w:p/>
+    <w:sectPr>
+      <w:pgSz w:w="11906" w:h="16838"/>
+      <w:pgMar w:top="1440" w:right="1800" w:bottom="1440" w:left="1800" w:header="851" w:footer="992" w:gutter="0"/>
+      <w:cols w:space="425"/>
+      <w:docGrid w:type="lines" w:linePitch="360"/>
+    </w:sectPr>
   </w:body>
 </w:document>
 </file>
 
 <file path=word/endnotes.xml><?xml version="1.0" encoding="utf-8"?>
-<w:endnotes xmlns:mc="http://schemas.openxmlformats.org/markup-compatibility/2006" xmlns:w="http://schemas.openxmlformats.org/wordprocessingml/2006/main" xmlns:w14="http://schemas.microsoft.com/office/word/2010/wordml" xmlns:w15="http://schemas.microsoft.com/office/word/2012/wordml" xmlns:w16se="http://schemas.microsoft.com/office/word/2015/wordml/symex" xmlns:w16cid="http://schemas.microsoft.com/office/word/2016/wordml/cid" xmlns:w16="http://schemas.microsoft.com/office/word/2018/wordml" xmlns:w16cex="http://schemas.microsoft.com/office/word/2018/wordml/cex" xmlns:w16sdtdh="http://schemas.microsoft.com/office/word/2020/wordml/sdtdatahash" xmlns:w16sdtfl="http://schemas.microsoft.com/office/word/2024/wordml/sdtformatlock" xmlns:w16du="http://schemas.microsoft.com/office/word/2023/wordml/word16du" xmlns:wp14="http://schemas.microsoft.com/office/word/2010/wordprocessingDrawing" mc:Ignorable="w14 w15 w16se w16cid w16 w16cex w16sdtdh w16sdtfl w16du wp14">
+<w:endnotes xmlns:wpc="http://schemas.microsoft.com/office/word/2010/wordprocessingCanvas" xmlns:cx="http://schemas.microsoft.com/office/drawing/2014/chartex" xmlns:cx1="http://schemas.microsoft.com/office/drawing/2015/9/8/chartex" xmlns:cx2="http://schemas.microsoft.com/office/drawing/2015/10/21/chartex" xmlns:cx3="http://schemas.microsoft.com/office/drawing/2016/5/9/chartex" xmlns:cx4="http://schemas.microsoft.com/office/drawing/2016/5/10/chartex" xmlns:cx5="http://schemas.microsoft.com/office/drawing/2016/5/11/chartex" xmlns:cx6="http://schemas.microsoft.com/office/drawing/2016/5/12/chartex" xmlns:cx7="http://schemas.microsoft.com/office/drawing/2016/5/13/chartex" xmlns:cx8="http://schemas.microsoft.com/office/drawing/2016/5/14/chartex" xmlns:mc="http://schemas.openxmlformats.org/markup-compatibility/2006" xmlns:aink="http://schemas.microsoft.com/office/drawing/2016/ink" xmlns:am3d="http://schemas.microsoft.com/office/drawing/2017/model3d" xmlns:o="urn:schemas-microsoft-com:office:office" xmlns:oel="http://schemas.microsoft.com/office/2019/extlst" xmlns:r="http://schemas.openxmlformats.org/officeDocument/2006/relationships" xmlns:m="http://schemas.openxmlformats.org/officeDocument/2006/math" xmlns:v="urn:schemas-microsoft-com:vml" xmlns:wp14="http://schemas.microsoft.com/office/word/2010/wordprocessingDrawing" xmlns:wp="http://schemas.openxmlformats.org/drawingml/2006/wordprocessingDrawing" xmlns:w10="urn:schemas-microsoft-com:office:word" xmlns:w="http://schemas.openxmlformats.org/wordprocessingml/2006/main" xmlns:w14="http://schemas.microsoft.com/office/word/2010/wordml" xmlns:w15="http://schemas.microsoft.com/office/word/2012/wordml" xmlns:w16cex="http://schemas.microsoft.com/office/word/2018/wordml/cex" xmlns:w16cid="http://schemas.microsoft.com/office/word/2016/wordml/cid" xmlns:w16="http://schemas.microsoft.com/office/word/2018/wordml" xmlns:w16du="http://schemas.microsoft.com/office/word/2023/wordml/word16du" xmlns:w16sdtdh="http://schemas.microsoft.com/office/word/2020/wordml/sdtdatahash" xmlns:w16sdtfl="http://schemas.microsoft.com/office/word/2024/wordml/sdtformatlock" xmlns:w16se="http://schemas.microsoft.com/office/word/2015/wordml/symex" xmlns:wpg="http://schemas.microsoft.com/office/word/2010/wordprocessingGroup" xmlns:wpi="http://schemas.microsoft.com/office/word/2010/wordprocessingInk" xmlns:wne="http://schemas.microsoft.com/office/word/2006/wordml" xmlns:wps="http://schemas.microsoft.com/office/word/2010/wordprocessingShape" mc:Ignorable="w14 w15 w16se w16cid w16 w16cex w16sdtdh w16sdtfl w16du wp14">
   <w:endnote w:type="separator" w:id="-1">
     <w:p>
       <w:r>
@@ -2085,108 +4941,8 @@
 </w:endnotes>
 </file>
 
-<file path=word/footer1.xml><?xml version="1.0" encoding="utf-8"?>
-<w:ftr xmlns:mc="http://schemas.openxmlformats.org/markup-compatibility/2006" xmlns:w="http://schemas.openxmlformats.org/wordprocessingml/2006/main" xmlns:w14="http://schemas.microsoft.com/office/word/2010/wordml" xmlns:w15="http://schemas.microsoft.com/office/word/2012/wordml" xmlns:w16se="http://schemas.microsoft.com/office/word/2015/wordml/symex" xmlns:w16cid="http://schemas.microsoft.com/office/word/2016/wordml/cid" xmlns:w16="http://schemas.microsoft.com/office/word/2018/wordml" xmlns:w16cex="http://schemas.microsoft.com/office/word/2018/wordml/cex" xmlns:w16sdtdh="http://schemas.microsoft.com/office/word/2020/wordml/sdtdatahash" xmlns:w16sdtfl="http://schemas.microsoft.com/office/word/2024/wordml/sdtformatlock" xmlns:w16du="http://schemas.microsoft.com/office/word/2023/wordml/word16du" xmlns:wp14="http://schemas.microsoft.com/office/word/2010/wordprocessingDrawing" mc:Ignorable="w14 w15 w16se w16cid w16 w16cex w16sdtdh w16sdtfl w16du wp14">
-  <w:p>
-    <w:pPr>
-      <w:jc w:val="center"/>
-    </w:pPr>
-    <w:r>
-      <w:rPr>
-        <w:rFonts w:eastAsia="Times New Roman"/>
-        <w:sz w:val="18"/>
-        <w:szCs w:val="18"/>
-      </w:rPr>
-      <w:t xml:space="preserve">Page </w:t>
-    </w:r>
-    <w:r>
-      <w:rPr>
-        <w:sz w:val="18"/>
-        <w:szCs w:val="18"/>
-      </w:rPr>
-      <w:fldChar w:fldCharType="begin"/>
-    </w:r>
-    <w:r>
-      <w:rPr>
-        <w:rFonts w:eastAsia="Times New Roman"/>
-        <w:sz w:val="18"/>
-        <w:szCs w:val="18"/>
-      </w:rPr>
-      <w:instrText>PAGE</w:instrText>
-    </w:r>
-    <w:r>
-      <w:rPr>
-        <w:sz w:val="18"/>
-        <w:szCs w:val="18"/>
-      </w:rPr>
-      <w:fldChar w:fldCharType="separate"/>
-    </w:r>
-    <w:r>
-      <w:rPr>
-        <w:noProof/>
-        <w:sz w:val="18"/>
-        <w:szCs w:val="18"/>
-      </w:rPr>
-      <w:t>1</w:t>
-    </w:r>
-    <w:r>
-      <w:rPr>
-        <w:sz w:val="18"/>
-        <w:szCs w:val="18"/>
-      </w:rPr>
-      <w:fldChar w:fldCharType="end"/>
-    </w:r>
-    <w:r>
-      <w:rPr>
-        <w:rFonts w:eastAsia="Times New Roman"/>
-        <w:sz w:val="18"/>
-        <w:szCs w:val="18"/>
-      </w:rPr>
-      <w:t xml:space="preserve"> of </w:t>
-    </w:r>
-    <w:r>
-      <w:rPr>
-        <w:sz w:val="18"/>
-        <w:szCs w:val="18"/>
-      </w:rPr>
-      <w:fldChar w:fldCharType="begin"/>
-    </w:r>
-    <w:r>
-      <w:rPr>
-        <w:rFonts w:eastAsia="Times New Roman"/>
-        <w:sz w:val="18"/>
-        <w:szCs w:val="18"/>
-      </w:rPr>
-      <w:instrText>NUMPAGES</w:instrText>
-    </w:r>
-    <w:r>
-      <w:rPr>
-        <w:sz w:val="18"/>
-        <w:szCs w:val="18"/>
-      </w:rPr>
-      <w:fldChar w:fldCharType="separate"/>
-    </w:r>
-    <w:r>
-      <w:rPr>
-        <w:noProof/>
-        <w:sz w:val="18"/>
-        <w:szCs w:val="18"/>
-      </w:rPr>
-      <w:t>2</w:t>
-    </w:r>
-    <w:r>
-      <w:rPr>
-        <w:sz w:val="18"/>
-        <w:szCs w:val="18"/>
-      </w:rPr>
-      <w:fldChar w:fldCharType="end"/>
-    </w:r>
-  </w:p>
-</w:ftr>
-</file>
-
 <file path=word/footnotes.xml><?xml version="1.0" encoding="utf-8"?>
-<w:footnotes xmlns:mc="http://schemas.openxmlformats.org/markup-compatibility/2006" xmlns:w="http://schemas.openxmlformats.org/wordprocessingml/2006/main" xmlns:w14="http://schemas.microsoft.com/office/word/2010/wordml" xmlns:w15="http://schemas.microsoft.com/office/word/2012/wordml" xmlns:w16se="http://schemas.microsoft.com/office/word/2015/wordml/symex" xmlns:w16cid="http://schemas.microsoft.com/office/word/2016/wordml/cid" xmlns:w16="http://schemas.microsoft.com/office/word/2018/wordml" xmlns:w16cex="http://schemas.microsoft.com/office/word/2018/wordml/cex" xmlns:w16sdtdh="http://schemas.microsoft.com/office/word/2020/wordml/sdtdatahash" xmlns:w16sdtfl="http://schemas.microsoft.com/office/word/2024/wordml/sdtformatlock" xmlns:w16du="http://schemas.microsoft.com/office/word/2023/wordml/word16du" xmlns:wp14="http://schemas.microsoft.com/office/word/2010/wordprocessingDrawing" mc:Ignorable="w14 w15 w16se w16cid w16 w16cex w16sdtdh w16sdtfl w16du wp14">
+<w:footnotes xmlns:wpc="http://schemas.microsoft.com/office/word/2010/wordprocessingCanvas" xmlns:cx="http://schemas.microsoft.com/office/drawing/2014/chartex" xmlns:cx1="http://schemas.microsoft.com/office/drawing/2015/9/8/chartex" xmlns:cx2="http://schemas.microsoft.com/office/drawing/2015/10/21/chartex" xmlns:cx3="http://schemas.microsoft.com/office/drawing/2016/5/9/chartex" xmlns:cx4="http://schemas.microsoft.com/office/drawing/2016/5/10/chartex" xmlns:cx5="http://schemas.microsoft.com/office/drawing/2016/5/11/chartex" xmlns:cx6="http://schemas.microsoft.com/office/drawing/2016/5/12/chartex" xmlns:cx7="http://schemas.microsoft.com/office/drawing/2016/5/13/chartex" xmlns:cx8="http://schemas.microsoft.com/office/drawing/2016/5/14/chartex" xmlns:mc="http://schemas.openxmlformats.org/markup-compatibility/2006" xmlns:aink="http://schemas.microsoft.com/office/drawing/2016/ink" xmlns:am3d="http://schemas.microsoft.com/office/drawing/2017/model3d" xmlns:o="urn:schemas-microsoft-com:office:office" xmlns:oel="http://schemas.microsoft.com/office/2019/extlst" xmlns:r="http://schemas.openxmlformats.org/officeDocument/2006/relationships" xmlns:m="http://schemas.openxmlformats.org/officeDocument/2006/math" xmlns:v="urn:schemas-microsoft-com:vml" xmlns:wp14="http://schemas.microsoft.com/office/word/2010/wordprocessingDrawing" xmlns:wp="http://schemas.openxmlformats.org/drawingml/2006/wordprocessingDrawing" xmlns:w10="urn:schemas-microsoft-com:office:word" xmlns:w="http://schemas.openxmlformats.org/wordprocessingml/2006/main" xmlns:w14="http://schemas.microsoft.com/office/word/2010/wordml" xmlns:w15="http://schemas.microsoft.com/office/word/2012/wordml" xmlns:w16cex="http://schemas.microsoft.com/office/word/2018/wordml/cex" xmlns:w16cid="http://schemas.microsoft.com/office/word/2016/wordml/cid" xmlns:w16="http://schemas.microsoft.com/office/word/2018/wordml" xmlns:w16du="http://schemas.microsoft.com/office/word/2023/wordml/word16du" xmlns:w16sdtdh="http://schemas.microsoft.com/office/word/2020/wordml/sdtdatahash" xmlns:w16sdtfl="http://schemas.microsoft.com/office/word/2024/wordml/sdtformatlock" xmlns:w16se="http://schemas.microsoft.com/office/word/2015/wordml/symex" xmlns:wpg="http://schemas.microsoft.com/office/word/2010/wordprocessingGroup" xmlns:wpi="http://schemas.microsoft.com/office/word/2010/wordprocessingInk" xmlns:wne="http://schemas.microsoft.com/office/word/2006/wordml" xmlns:wps="http://schemas.microsoft.com/office/word/2010/wordprocessingShape" mc:Ignorable="w14 w15 w16se w16cid w16 w16cex w16sdtdh w16sdtfl w16du wp14">
   <w:footnote w:type="separator" w:id="-1">
     <w:p>
       <w:r>
@@ -2202,27 +4958,6 @@
     </w:p>
   </w:footnote>
 </w:footnotes>
-</file>
-
-<file path=word/header1.xml><?xml version="1.0" encoding="utf-8"?>
-<w:hdr xmlns:mc="http://schemas.openxmlformats.org/markup-compatibility/2006" xmlns:w="http://schemas.openxmlformats.org/wordprocessingml/2006/main" xmlns:w14="http://schemas.microsoft.com/office/word/2010/wordml" xmlns:w15="http://schemas.microsoft.com/office/word/2012/wordml" xmlns:w16se="http://schemas.microsoft.com/office/word/2015/wordml/symex" xmlns:w16cid="http://schemas.microsoft.com/office/word/2016/wordml/cid" xmlns:w16="http://schemas.microsoft.com/office/word/2018/wordml" xmlns:w16cex="http://schemas.microsoft.com/office/word/2018/wordml/cex" xmlns:w16sdtdh="http://schemas.microsoft.com/office/word/2020/wordml/sdtdatahash" xmlns:w16sdtfl="http://schemas.microsoft.com/office/word/2024/wordml/sdtformatlock" xmlns:w16du="http://schemas.microsoft.com/office/word/2023/wordml/word16du" xmlns:wp14="http://schemas.microsoft.com/office/word/2010/wordprocessingDrawing" mc:Ignorable="w14 w15 w16se w16cid w16 w16cex w16sdtdh w16sdtfl w16du wp14">
-  <w:p>
-    <w:pPr>
-      <w:jc w:val="right"/>
-    </w:pPr>
-    <w:r>
-      <w:rPr>
-        <w:rFonts w:eastAsia="Times New Roman"/>
-        <w:i/>
-        <w:iCs/>
-        <w:color w:val="666666"/>
-        <w:sz w:val="18"/>
-        <w:szCs w:val="18"/>
-      </w:rPr>
-      <w:t>WAGF: Governance Framework for LLM-Driven Water ABMs</w:t>
-    </w:r>
-  </w:p>
-</w:hdr>
 </file>
 
 <file path=word/numbering.xml><?xml version="1.0" encoding="utf-8"?>
@@ -2386,9 +5121,6 @@
 <w15:people xmlns:wpc="http://schemas.microsoft.com/office/word/2010/wordprocessingCanvas" xmlns:cx="http://schemas.microsoft.com/office/drawing/2014/chartex" xmlns:cx1="http://schemas.microsoft.com/office/drawing/2015/9/8/chartex" xmlns:cx2="http://schemas.microsoft.com/office/drawing/2015/10/21/chartex" xmlns:cx3="http://schemas.microsoft.com/office/drawing/2016/5/9/chartex" xmlns:cx4="http://schemas.microsoft.com/office/drawing/2016/5/10/chartex" xmlns:cx5="http://schemas.microsoft.com/office/drawing/2016/5/11/chartex" xmlns:cx6="http://schemas.microsoft.com/office/drawing/2016/5/12/chartex" xmlns:cx7="http://schemas.microsoft.com/office/drawing/2016/5/13/chartex" xmlns:cx8="http://schemas.microsoft.com/office/drawing/2016/5/14/chartex" xmlns:mc="http://schemas.openxmlformats.org/markup-compatibility/2006" xmlns:aink="http://schemas.microsoft.com/office/drawing/2016/ink" xmlns:am3d="http://schemas.microsoft.com/office/drawing/2017/model3d" xmlns:o="urn:schemas-microsoft-com:office:office" xmlns:oel="http://schemas.microsoft.com/office/2019/extlst" xmlns:r="http://schemas.openxmlformats.org/officeDocument/2006/relationships" xmlns:m="http://schemas.openxmlformats.org/officeDocument/2006/math" xmlns:v="urn:schemas-microsoft-com:vml" xmlns:wp14="http://schemas.microsoft.com/office/word/2010/wordprocessingDrawing" xmlns:wp="http://schemas.openxmlformats.org/drawingml/2006/wordprocessingDrawing" xmlns:w10="urn:schemas-microsoft-com:office:word" xmlns:w="http://schemas.openxmlformats.org/wordprocessingml/2006/main" xmlns:w14="http://schemas.microsoft.com/office/word/2010/wordml" xmlns:w15="http://schemas.microsoft.com/office/word/2012/wordml" xmlns:w16cex="http://schemas.microsoft.com/office/word/2018/wordml/cex" xmlns:w16cid="http://schemas.microsoft.com/office/word/2016/wordml/cid" xmlns:w16="http://schemas.microsoft.com/office/word/2018/wordml" xmlns:w16du="http://schemas.microsoft.com/office/word/2023/wordml/word16du" xmlns:w16sdtdh="http://schemas.microsoft.com/office/word/2020/wordml/sdtdatahash" xmlns:w16sdtfl="http://schemas.microsoft.com/office/word/2024/wordml/sdtformatlock" xmlns:w16se="http://schemas.microsoft.com/office/word/2015/wordml/symex" xmlns:wpg="http://schemas.microsoft.com/office/word/2010/wordprocessingGroup" xmlns:wpi="http://schemas.microsoft.com/office/word/2010/wordprocessingInk" xmlns:wne="http://schemas.microsoft.com/office/word/2006/wordml" xmlns:wps="http://schemas.microsoft.com/office/word/2010/wordprocessingShape" mc:Ignorable="w14 w15 w16se w16cid w16 w16cex w16sdtdh w16sdtfl w16du wp14">
   <w15:person w15:author="Wenyu Chiou">
     <w15:presenceInfo w15:providerId="AD" w15:userId="S::wec324@lehigh.edu::a7fdf54d-91e1-4cc3-855a-6d6b513afb9b"/>
-  </w15:person>
-  <w15:person w15:author="Claude">
-    <w15:presenceInfo w15:providerId="None" w15:userId="Claude"/>
   </w15:person>
 </w15:people>
 </file>
@@ -2881,7 +5613,6 @@
   <w:style w:type="character" w:default="1" w:styleId="a0">
     <w:name w:val="Default Paragraph Font"/>
     <w:uiPriority w:val="1"/>
-    <w:semiHidden/>
     <w:unhideWhenUsed/>
   </w:style>
   <w:style w:type="table" w:default="1" w:styleId="a1">

</xml_diff>